<commit_message>
Add Mentor at Experieco and re-order education part
</commit_message>
<xml_diff>
--- a/cv/Clyde Shen CV.docx
+++ b/cv/Clyde Shen CV.docx
@@ -13,7 +13,8 @@
           <w:rFonts w:asciiTheme="minorHAnsi" w:hAnsiTheme="minorHAnsi" w:cs="Tahoma"/>
           <w:b/>
           <w:color w:val="000000" w:themeColor="text1"/>
-          <w:sz w:val="20"/>
+          <w:sz w:val="40"/>
+          <w:szCs w:val="40"/>
           <w:lang w:val="en-NZ"/>
         </w:rPr>
       </w:pPr>
@@ -25,7 +26,7 @@
             <w:b/>
             <w:color w:val="000000" w:themeColor="text1"/>
             <w:sz w:val="40"/>
-            <w:szCs w:val="44"/>
+            <w:szCs w:val="40"/>
             <w:u w:val="none"/>
           </w:rPr>
           <w:t>Clyde</w:t>
@@ -37,7 +38,7 @@
             <w:b/>
             <w:color w:val="000000" w:themeColor="text1"/>
             <w:sz w:val="40"/>
-            <w:szCs w:val="44"/>
+            <w:szCs w:val="40"/>
             <w:u w:val="none"/>
           </w:rPr>
           <w:t xml:space="preserve"> Shen</w:t>
@@ -110,7 +111,7 @@
     <w:p>
       <w:pPr>
         <w:pBdr>
-          <w:bottom w:val="single" w:sz="2" w:space="1" w:color="0000FF"/>
+          <w:bottom w:val="single" w:sz="2" w:space="4" w:color="0000FF"/>
         </w:pBdr>
         <w:spacing w:after="0" w:line="240" w:lineRule="auto"/>
         <w:rPr>
@@ -131,7 +132,7 @@
           <w:sz w:val="28"/>
           <w:szCs w:val="28"/>
         </w:rPr>
-        <w:t>EDUCATION</w:t>
+        <w:t>TECHNICAL EXPERTISE</w:t>
       </w:r>
     </w:p>
     <w:p>
@@ -147,98 +148,81 @@
           <w:rFonts w:asciiTheme="minorHAnsi" w:hAnsiTheme="minorHAnsi" w:cs="Tahoma"/>
           <w:b/>
         </w:rPr>
-        <w:t>Auckland University of Technology</w:t>
-      </w:r>
-      <w:r>
-        <w:rPr>
-          <w:rFonts w:asciiTheme="minorHAnsi" w:hAnsiTheme="minorHAnsi" w:cs="Tahoma"/>
-          <w:b/>
-        </w:rPr>
-        <w:t xml:space="preserve"> (20</w:t>
-      </w:r>
-      <w:r>
-        <w:rPr>
-          <w:rFonts w:asciiTheme="minorHAnsi" w:hAnsiTheme="minorHAnsi" w:cs="Tahoma"/>
-          <w:b/>
-        </w:rPr>
-        <w:t>1</w:t>
-      </w:r>
-      <w:r>
-        <w:rPr>
-          <w:rFonts w:asciiTheme="minorHAnsi" w:hAnsiTheme="minorHAnsi" w:cs="Tahoma"/>
-          <w:b/>
-        </w:rPr>
-        <w:t>1</w:t>
-      </w:r>
-      <w:r>
-        <w:rPr>
-          <w:rFonts w:asciiTheme="minorHAnsi" w:hAnsiTheme="minorHAnsi" w:cs="Tahoma"/>
-          <w:b/>
-        </w:rPr>
-        <w:t xml:space="preserve"> - 20</w:t>
-      </w:r>
-      <w:r>
-        <w:rPr>
-          <w:rFonts w:asciiTheme="minorHAnsi" w:hAnsiTheme="minorHAnsi" w:cs="Tahoma"/>
-          <w:b/>
-        </w:rPr>
-        <w:t>13</w:t>
-      </w:r>
-      <w:r>
-        <w:rPr>
-          <w:rFonts w:asciiTheme="minorHAnsi" w:hAnsiTheme="minorHAnsi" w:cs="Tahoma"/>
-          <w:b/>
-        </w:rPr>
-        <w:t>)</w:t>
-      </w:r>
-    </w:p>
-    <w:p>
-      <w:pPr>
-        <w:pBdr>
-          <w:bottom w:val="single" w:sz="2" w:space="4" w:color="0000FF"/>
-        </w:pBdr>
+        <w:t>MICROSOFT</w:t>
+      </w:r>
+    </w:p>
+    <w:p>
+      <w:pPr>
+        <w:spacing w:after="120" w:line="240" w:lineRule="auto"/>
+        <w:rPr>
+          <w:rFonts w:asciiTheme="minorHAnsi" w:hAnsiTheme="minorHAnsi" w:cs="Tahoma"/>
+          <w:color w:val="3B3838"/>
+        </w:rPr>
+      </w:pPr>
+      <w:r>
+        <w:rPr>
+          <w:rFonts w:asciiTheme="minorHAnsi" w:hAnsiTheme="minorHAnsi" w:cs="Tahoma"/>
+          <w:color w:val="3B3838"/>
+        </w:rPr>
+        <w:t>C#, MVC, ASP.Net, Team Foundation Server</w:t>
+      </w:r>
+      <w:r>
+        <w:rPr>
+          <w:rFonts w:asciiTheme="minorHAnsi" w:hAnsiTheme="minorHAnsi" w:cs="Tahoma"/>
+          <w:color w:val="3B3838"/>
+          <w:lang w:val="en-NZ"/>
+        </w:rPr>
+        <w:t xml:space="preserve">, </w:t>
+      </w:r>
+      <w:r>
+        <w:rPr>
+          <w:rFonts w:asciiTheme="minorHAnsi" w:hAnsiTheme="minorHAnsi" w:cs="Tahoma"/>
+          <w:color w:val="3B3838"/>
+        </w:rPr>
+        <w:t>Visual Studio</w:t>
+      </w:r>
+      <w:r>
+        <w:rPr>
+          <w:rFonts w:asciiTheme="minorHAnsi" w:hAnsiTheme="minorHAnsi" w:cs="Tahoma"/>
+          <w:color w:val="3B3838"/>
+        </w:rPr>
+        <w:t>, SQL Server</w:t>
+      </w:r>
+    </w:p>
+    <w:p>
+      <w:pPr>
         <w:spacing w:after="0" w:line="240" w:lineRule="auto"/>
         <w:rPr>
           <w:rFonts w:asciiTheme="minorHAnsi" w:hAnsiTheme="minorHAnsi" w:cs="Tahoma"/>
-        </w:rPr>
-      </w:pPr>
-      <w:r>
-        <w:rPr>
-          <w:rFonts w:asciiTheme="minorHAnsi" w:hAnsiTheme="minorHAnsi" w:cs="Tahoma"/>
-        </w:rPr>
-        <w:t>Bachelor of Computing and Mathematical Science, Major in Computer Science</w:t>
-      </w:r>
-    </w:p>
-    <w:p>
-      <w:pPr>
-        <w:pStyle w:val="ListParagraph"/>
-        <w:numPr>
-          <w:ilvl w:val="0"/>
-          <w:numId w:val="1"/>
-        </w:numPr>
-        <w:pBdr>
-          <w:bottom w:val="single" w:sz="2" w:space="4" w:color="0000FF"/>
-        </w:pBdr>
+          <w:b/>
+        </w:rPr>
+      </w:pPr>
+      <w:r>
+        <w:rPr>
+          <w:rFonts w:asciiTheme="minorHAnsi" w:hAnsiTheme="minorHAnsi" w:cs="Tahoma"/>
+          <w:b/>
+        </w:rPr>
+        <w:t>OPERATING SYSTEM</w:t>
+      </w:r>
+    </w:p>
+    <w:p>
+      <w:pPr>
         <w:spacing w:after="120" w:line="240" w:lineRule="auto"/>
         <w:rPr>
           <w:rFonts w:asciiTheme="minorHAnsi" w:hAnsiTheme="minorHAnsi" w:cs="Tahoma"/>
-          <w:b/>
-          <w:noProof/>
-          <w:spacing w:val="20"/>
-        </w:rPr>
-      </w:pPr>
-      <w:r>
-        <w:rPr>
-          <w:rFonts w:asciiTheme="minorHAnsi" w:hAnsiTheme="minorHAnsi" w:cs="Tahoma"/>
-        </w:rPr>
-        <w:t>The top achiever in Bachelor of Computing and Mathematical Science at AUT</w:t>
-      </w:r>
-    </w:p>
-    <w:p>
-      <w:pPr>
-        <w:pBdr>
-          <w:bottom w:val="single" w:sz="2" w:space="4" w:color="0000FF"/>
-        </w:pBdr>
+          <w:color w:val="3B3838"/>
+        </w:rPr>
+      </w:pPr>
+      <w:r>
+        <w:rPr>
+          <w:rFonts w:asciiTheme="minorHAnsi" w:hAnsiTheme="minorHAnsi" w:cs="Tahoma"/>
+          <w:color w:val="3B3838"/>
+        </w:rPr>
+        <w:t>Windows, Linux</w:t>
+      </w:r>
+    </w:p>
+    <w:p>
+      <w:pPr>
         <w:spacing w:after="0" w:line="240" w:lineRule="auto"/>
         <w:rPr>
           <w:rFonts w:asciiTheme="minorHAnsi" w:hAnsiTheme="minorHAnsi" w:cs="Tahoma"/>
@@ -250,43 +234,37 @@
           <w:rFonts w:asciiTheme="minorHAnsi" w:hAnsiTheme="minorHAnsi" w:cs="Tahoma"/>
           <w:b/>
         </w:rPr>
-        <w:t>Software Development Job Ready Programme (2015 - Current)</w:t>
-      </w:r>
-      <w:r>
-        <w:rPr>
-          <w:rFonts w:asciiTheme="minorHAnsi" w:hAnsiTheme="minorHAnsi" w:cs="Tahoma"/>
-          <w:b/>
-        </w:rPr>
+        <w:t>TOOLS/LIBRARIES</w:t>
+      </w:r>
+    </w:p>
+    <w:p>
+      <w:pPr>
+        <w:spacing w:after="120" w:line="240" w:lineRule="auto"/>
+        <w:rPr>
+          <w:rFonts w:asciiTheme="minorHAnsi" w:hAnsiTheme="minorHAnsi" w:cs="Tahoma"/>
+          <w:color w:val="3B3838"/>
+        </w:rPr>
+      </w:pPr>
+      <w:r>
+        <w:rPr>
+          <w:rFonts w:asciiTheme="minorHAnsi" w:hAnsiTheme="minorHAnsi" w:cs="Tahoma"/>
+          <w:color w:val="3B3838"/>
+        </w:rPr>
+        <w:t>NetBeans, Eclipse, Git, GitHub, Bitbucket, LaTeX, Jira, Confluence, Cordova, PhoneGap, LAMP, Webmin, Photoshop,</w:t>
+      </w:r>
+      <w:r>
         <w:t xml:space="preserve"> </w:t>
       </w:r>
-    </w:p>
-    <w:p>
-      <w:pPr>
-        <w:pStyle w:val="ListParagraph"/>
-        <w:numPr>
-          <w:ilvl w:val="0"/>
-          <w:numId w:val="11"/>
-        </w:numPr>
-        <w:pBdr>
-          <w:bottom w:val="single" w:sz="2" w:space="4" w:color="0000FF"/>
-        </w:pBdr>
-        <w:spacing w:after="120" w:line="240" w:lineRule="auto"/>
-        <w:rPr>
-          <w:rFonts w:asciiTheme="minorHAnsi" w:hAnsiTheme="minorHAnsi" w:cs="Tahoma"/>
-        </w:rPr>
-      </w:pPr>
-      <w:r>
-        <w:rPr>
-          <w:rFonts w:asciiTheme="minorHAnsi" w:hAnsiTheme="minorHAnsi" w:cs="Tahoma"/>
-        </w:rPr>
-        <w:t>Industry Connect</w:t>
-      </w:r>
-    </w:p>
-    <w:p>
-      <w:pPr>
-        <w:pBdr>
-          <w:bottom w:val="single" w:sz="2" w:space="4" w:color="0000FF"/>
-        </w:pBdr>
+      <w:r>
+        <w:rPr>
+          <w:rFonts w:asciiTheme="minorHAnsi" w:hAnsiTheme="minorHAnsi" w:cs="Tahoma"/>
+          <w:color w:val="3B3838"/>
+        </w:rPr>
+        <w:t>TargetProcess</w:t>
+      </w:r>
+    </w:p>
+    <w:p>
+      <w:pPr>
         <w:spacing w:after="0" w:line="240" w:lineRule="auto"/>
         <w:rPr>
           <w:rFonts w:asciiTheme="minorHAnsi" w:hAnsiTheme="minorHAnsi" w:cs="Tahoma"/>
@@ -298,94 +276,35 @@
           <w:rFonts w:asciiTheme="minorHAnsi" w:hAnsiTheme="minorHAnsi" w:cs="Tahoma"/>
           <w:b/>
         </w:rPr>
-        <w:t xml:space="preserve">Oracle Certified Associate </w:t>
-      </w:r>
-    </w:p>
-    <w:p>
-      <w:pPr>
-        <w:pStyle w:val="ListParagraph"/>
-        <w:numPr>
-          <w:ilvl w:val="0"/>
-          <w:numId w:val="11"/>
-        </w:numPr>
-        <w:pBdr>
-          <w:bottom w:val="single" w:sz="2" w:space="4" w:color="0000FF"/>
-        </w:pBdr>
+        <w:t>TECHNOLOGIES</w:t>
+      </w:r>
+    </w:p>
+    <w:p>
+      <w:pPr>
         <w:spacing w:after="240" w:line="240" w:lineRule="auto"/>
         <w:rPr>
           <w:rFonts w:asciiTheme="minorHAnsi" w:hAnsiTheme="minorHAnsi" w:cs="Tahoma"/>
-        </w:rPr>
-      </w:pPr>
-      <w:r>
-        <w:rPr>
-          <w:rFonts w:asciiTheme="minorHAnsi" w:hAnsiTheme="minorHAnsi" w:cs="Tahoma"/>
-        </w:rPr>
-        <w:t>Java SE 7 Programmer (OCAJP 7)</w:t>
-      </w:r>
-    </w:p>
-    <w:p>
-      <w:pPr>
-        <w:pBdr>
-          <w:bottom w:val="single" w:sz="2" w:space="4" w:color="0000FF"/>
-        </w:pBdr>
-        <w:spacing w:after="0" w:line="240" w:lineRule="auto"/>
-        <w:rPr>
-          <w:rFonts w:asciiTheme="minorHAnsi" w:hAnsiTheme="minorHAnsi" w:cs="Tahoma"/>
-          <w:b/>
-          <w:spacing w:val="20"/>
-          <w:sz w:val="28"/>
-          <w:szCs w:val="28"/>
-          <w:lang w:val="en-NZ"/>
-        </w:rPr>
-      </w:pPr>
-      <w:r>
-        <w:rPr>
-          <w:rFonts w:asciiTheme="minorHAnsi" w:hAnsiTheme="minorHAnsi" w:cs="Tahoma"/>
-          <w:b/>
-          <w:noProof/>
-          <w:spacing w:val="20"/>
-          <w:sz w:val="28"/>
-          <w:szCs w:val="28"/>
-        </w:rPr>
-        <w:t>TECHNICAL EXPERTISE</w:t>
-      </w:r>
-    </w:p>
-    <w:p>
-      <w:pPr>
-        <w:spacing w:before="120" w:after="0" w:line="240" w:lineRule="auto"/>
-        <w:rPr>
-          <w:rFonts w:asciiTheme="minorHAnsi" w:hAnsiTheme="minorHAnsi" w:cs="Tahoma"/>
-          <w:b/>
-        </w:rPr>
-      </w:pPr>
-      <w:r>
-        <w:rPr>
-          <w:rFonts w:asciiTheme="minorHAnsi" w:hAnsiTheme="minorHAnsi" w:cs="Tahoma"/>
-          <w:b/>
-        </w:rPr>
-        <w:t>MICROSOFT</w:t>
-      </w:r>
-    </w:p>
-    <w:p>
-      <w:pPr>
-        <w:spacing w:after="120" w:line="240" w:lineRule="auto"/>
-        <w:rPr>
-          <w:rFonts w:asciiTheme="minorHAnsi" w:hAnsiTheme="minorHAnsi" w:cs="Tahoma"/>
-          <w:color w:val="3B3838"/>
-        </w:rPr>
-      </w:pPr>
-      <w:r>
-        <w:rPr>
-          <w:rFonts w:asciiTheme="minorHAnsi" w:hAnsiTheme="minorHAnsi" w:cs="Tahoma"/>
-          <w:color w:val="3B3838"/>
-        </w:rPr>
-        <w:t>C#, MVC, ASP.Net, Team Foundation Server</w:t>
-      </w:r>
-      <w:r>
-        <w:rPr>
-          <w:rFonts w:asciiTheme="minorHAnsi" w:hAnsiTheme="minorHAnsi" w:cs="Tahoma"/>
-          <w:color w:val="3B3838"/>
-          <w:lang w:val="en-NZ"/>
+          <w:color w:val="3B3838"/>
+        </w:rPr>
+      </w:pPr>
+      <w:r>
+        <w:rPr>
+          <w:rFonts w:asciiTheme="minorHAnsi" w:hAnsiTheme="minorHAnsi" w:cs="Tahoma"/>
+          <w:color w:val="3B3838"/>
+        </w:rPr>
+        <w:t>J</w:t>
+      </w:r>
+      <w:r>
+        <w:rPr>
+          <w:rFonts w:asciiTheme="minorHAnsi" w:hAnsiTheme="minorHAnsi" w:cs="Tahoma"/>
+          <w:color w:val="3B3838"/>
+        </w:rPr>
+        <w:t>ava</w:t>
+      </w:r>
+      <w:r>
+        <w:rPr>
+          <w:rFonts w:asciiTheme="minorHAnsi" w:hAnsiTheme="minorHAnsi" w:cs="Tahoma"/>
+          <w:color w:val="3B3838"/>
         </w:rPr>
         <w:t xml:space="preserve">, </w:t>
       </w:r>
@@ -394,173 +313,21 @@
           <w:rFonts w:asciiTheme="minorHAnsi" w:hAnsiTheme="minorHAnsi" w:cs="Tahoma"/>
           <w:color w:val="3B3838"/>
         </w:rPr>
-        <w:t>Visual Studio</w:t>
-      </w:r>
-    </w:p>
-    <w:p>
-      <w:pPr>
-        <w:spacing w:after="0" w:line="240" w:lineRule="auto"/>
-        <w:rPr>
-          <w:rFonts w:asciiTheme="minorHAnsi" w:hAnsiTheme="minorHAnsi" w:cs="Tahoma"/>
-          <w:b/>
-        </w:rPr>
-      </w:pPr>
-      <w:r>
-        <w:rPr>
-          <w:rFonts w:asciiTheme="minorHAnsi" w:hAnsiTheme="minorHAnsi" w:cs="Tahoma"/>
-          <w:b/>
-        </w:rPr>
-        <w:t xml:space="preserve">DATABASES </w:t>
-      </w:r>
-    </w:p>
-    <w:p>
-      <w:pPr>
-        <w:spacing w:after="120" w:line="240" w:lineRule="auto"/>
-        <w:rPr>
-          <w:rFonts w:asciiTheme="minorHAnsi" w:hAnsiTheme="minorHAnsi" w:cs="Tahoma"/>
-          <w:color w:val="3B3838"/>
-        </w:rPr>
-      </w:pPr>
-      <w:r>
-        <w:rPr>
-          <w:rFonts w:asciiTheme="minorHAnsi" w:hAnsiTheme="minorHAnsi" w:cs="Tahoma"/>
-          <w:color w:val="3B3838"/>
-        </w:rPr>
-        <w:t>MySQL</w:t>
-      </w:r>
-      <w:r>
-        <w:rPr>
-          <w:rFonts w:asciiTheme="minorHAnsi" w:hAnsiTheme="minorHAnsi" w:cs="Tahoma"/>
-          <w:color w:val="3B3838"/>
-        </w:rPr>
-        <w:t>, SQL Server</w:t>
-      </w:r>
-    </w:p>
-    <w:p>
-      <w:pPr>
-        <w:spacing w:after="0" w:line="240" w:lineRule="auto"/>
-        <w:rPr>
-          <w:rFonts w:asciiTheme="minorHAnsi" w:hAnsiTheme="minorHAnsi" w:cs="Tahoma"/>
-          <w:b/>
-        </w:rPr>
-      </w:pPr>
-      <w:r>
-        <w:rPr>
-          <w:rFonts w:asciiTheme="minorHAnsi" w:hAnsiTheme="minorHAnsi" w:cs="Tahoma"/>
-          <w:b/>
-        </w:rPr>
-        <w:t>OPERATING SYSTEM</w:t>
-      </w:r>
-    </w:p>
-    <w:p>
-      <w:pPr>
-        <w:spacing w:after="120" w:line="240" w:lineRule="auto"/>
-        <w:rPr>
-          <w:rFonts w:asciiTheme="minorHAnsi" w:hAnsiTheme="minorHAnsi" w:cs="Tahoma"/>
-          <w:color w:val="3B3838"/>
-        </w:rPr>
-      </w:pPr>
-      <w:r>
-        <w:rPr>
-          <w:rFonts w:asciiTheme="minorHAnsi" w:hAnsiTheme="minorHAnsi" w:cs="Tahoma"/>
-          <w:color w:val="3B3838"/>
-        </w:rPr>
-        <w:t>Windows, Linux</w:t>
-      </w:r>
-    </w:p>
-    <w:p>
-      <w:pPr>
-        <w:spacing w:after="0" w:line="240" w:lineRule="auto"/>
-        <w:rPr>
-          <w:rFonts w:asciiTheme="minorHAnsi" w:hAnsiTheme="minorHAnsi" w:cs="Tahoma"/>
-          <w:b/>
-        </w:rPr>
-      </w:pPr>
-      <w:r>
-        <w:rPr>
-          <w:rFonts w:asciiTheme="minorHAnsi" w:hAnsiTheme="minorHAnsi" w:cs="Tahoma"/>
-          <w:b/>
-        </w:rPr>
-        <w:t>TOOLS/LIBRARIES</w:t>
-      </w:r>
-    </w:p>
-    <w:p>
-      <w:pPr>
-        <w:spacing w:after="120" w:line="240" w:lineRule="auto"/>
-        <w:rPr>
-          <w:rFonts w:asciiTheme="minorHAnsi" w:hAnsiTheme="minorHAnsi" w:cs="Tahoma"/>
-          <w:color w:val="3B3838"/>
-        </w:rPr>
-      </w:pPr>
-      <w:r>
-        <w:rPr>
-          <w:rFonts w:asciiTheme="minorHAnsi" w:hAnsiTheme="minorHAnsi" w:cs="Tahoma"/>
-          <w:color w:val="3B3838"/>
-        </w:rPr>
-        <w:t>NetBeans, Eclipse, Git, GitHub, Bitbucket, LaTeX, Jira, Confluence, Cordova, PhoneGap, LAMP, Webmin, Photoshop,</w:t>
-      </w:r>
-      <w:r>
-        <w:t xml:space="preserve"> </w:t>
-      </w:r>
-      <w:r>
-        <w:rPr>
-          <w:rFonts w:asciiTheme="minorHAnsi" w:hAnsiTheme="minorHAnsi" w:cs="Tahoma"/>
-          <w:color w:val="3B3838"/>
-        </w:rPr>
-        <w:t>TargetProcess</w:t>
-      </w:r>
-    </w:p>
-    <w:p>
-      <w:pPr>
-        <w:spacing w:after="0" w:line="240" w:lineRule="auto"/>
-        <w:rPr>
-          <w:rFonts w:asciiTheme="minorHAnsi" w:hAnsiTheme="minorHAnsi" w:cs="Tahoma"/>
-          <w:b/>
-        </w:rPr>
-      </w:pPr>
-      <w:r>
-        <w:rPr>
-          <w:rFonts w:asciiTheme="minorHAnsi" w:hAnsiTheme="minorHAnsi" w:cs="Tahoma"/>
-          <w:b/>
-        </w:rPr>
-        <w:t>TECHNOLOGIES</w:t>
-      </w:r>
-    </w:p>
-    <w:p>
-      <w:pPr>
-        <w:spacing w:after="240" w:line="240" w:lineRule="auto"/>
-        <w:rPr>
-          <w:rFonts w:asciiTheme="minorHAnsi" w:hAnsiTheme="minorHAnsi" w:cs="Tahoma"/>
-          <w:color w:val="3B3838"/>
-        </w:rPr>
-      </w:pPr>
-      <w:r>
-        <w:rPr>
-          <w:rFonts w:asciiTheme="minorHAnsi" w:hAnsiTheme="minorHAnsi" w:cs="Tahoma"/>
-          <w:color w:val="3B3838"/>
-        </w:rPr>
-        <w:t>J</w:t>
-      </w:r>
-      <w:r>
-        <w:rPr>
-          <w:rFonts w:asciiTheme="minorHAnsi" w:hAnsiTheme="minorHAnsi" w:cs="Tahoma"/>
-          <w:color w:val="3B3838"/>
-        </w:rPr>
-        <w:t>ava</w:t>
-      </w:r>
-      <w:r>
-        <w:rPr>
-          <w:rFonts w:asciiTheme="minorHAnsi" w:hAnsiTheme="minorHAnsi" w:cs="Tahoma"/>
-          <w:color w:val="3B3838"/>
-        </w:rPr>
-        <w:t xml:space="preserve">, </w:t>
-      </w:r>
-      <w:r>
-        <w:rPr>
-          <w:rFonts w:asciiTheme="minorHAnsi" w:hAnsiTheme="minorHAnsi" w:cs="Tahoma"/>
-          <w:color w:val="3B3838"/>
-        </w:rPr>
-        <w:t xml:space="preserve">PHP, HTML5, JavaScript, CSS, JQuery, </w:t>
+        <w:t xml:space="preserve">PHP, </w:t>
+      </w:r>
+      <w:r>
+        <w:rPr>
+          <w:rFonts w:asciiTheme="minorHAnsi" w:hAnsiTheme="minorHAnsi" w:cs="Tahoma"/>
+          <w:color w:val="3B3838"/>
+        </w:rPr>
+        <w:t xml:space="preserve">MySQL, </w:t>
+      </w:r>
+      <w:r>
+        <w:rPr>
+          <w:rFonts w:asciiTheme="minorHAnsi" w:hAnsiTheme="minorHAnsi" w:cs="Tahoma"/>
+          <w:color w:val="3B3838"/>
+        </w:rPr>
+        <w:t xml:space="preserve">HTML5, JavaScript, CSS, JQuery, </w:t>
       </w:r>
       <w:r>
         <w:rPr>
@@ -574,14 +341,21 @@
           <w:rFonts w:asciiTheme="minorHAnsi" w:hAnsiTheme="minorHAnsi" w:cs="Tahoma"/>
           <w:color w:val="3B3838"/>
         </w:rPr>
-        <w:t xml:space="preserve">, Kendo UI, Bootstrap, Angular JS, Ionic, CodeIgniter, </w:t>
-      </w:r>
-      <w:r>
-        <w:rPr>
-          <w:rFonts w:asciiTheme="minorHAnsi" w:hAnsiTheme="minorHAnsi" w:cs="Tahoma"/>
-          <w:color w:val="3B3838"/>
-        </w:rPr>
-        <w:t>Unity3D,</w:t>
+        <w:t xml:space="preserve">, Kendo UI, Bootstrap, </w:t>
+      </w:r>
+      <w:r>
+        <w:rPr>
+          <w:rFonts w:asciiTheme="minorHAnsi" w:hAnsiTheme="minorHAnsi" w:cs="Tahoma"/>
+          <w:color w:val="3B3838"/>
+        </w:rPr>
+        <w:t>Angular JS, Ionic, CodeIgniter</w:t>
+      </w:r>
+      <w:r>
+        <w:rPr>
+          <w:rFonts w:asciiTheme="minorHAnsi" w:hAnsiTheme="minorHAnsi" w:cs="Tahoma"/>
+          <w:color w:val="3B3838"/>
+        </w:rPr>
+        <w:t>,</w:t>
       </w:r>
       <w:r>
         <w:rPr>
@@ -609,13 +383,6 @@
           <w:rFonts w:asciiTheme="minorHAnsi" w:hAnsiTheme="minorHAnsi" w:cs="Tahoma"/>
           <w:color w:val="3B3838"/>
         </w:rPr>
-        <w:t xml:space="preserve">SOAP, </w:t>
-      </w:r>
-      <w:r>
-        <w:rPr>
-          <w:rFonts w:asciiTheme="minorHAnsi" w:hAnsiTheme="minorHAnsi" w:cs="Tahoma"/>
-          <w:color w:val="3B3838"/>
-        </w:rPr>
         <w:t>REST</w:t>
       </w:r>
       <w:r>
@@ -623,7 +390,7 @@
           <w:rFonts w:asciiTheme="minorHAnsi" w:hAnsiTheme="minorHAnsi" w:cs="Tahoma"/>
           <w:color w:val="3B3838"/>
         </w:rPr>
-        <w:t xml:space="preserve">, Security, J2EE, </w:t>
+        <w:t xml:space="preserve">, J2EE, </w:t>
       </w:r>
       <w:r>
         <w:rPr>
@@ -932,7 +699,7 @@
         <w:pStyle w:val="ListParagraph"/>
         <w:numPr>
           <w:ilvl w:val="0"/>
-          <w:numId w:val="2"/>
+          <w:numId w:val="15"/>
         </w:numPr>
         <w:spacing w:after="0" w:line="240" w:lineRule="auto"/>
         <w:rPr>
@@ -1035,7 +802,7 @@
         <w:pStyle w:val="ListParagraph"/>
         <w:numPr>
           <w:ilvl w:val="0"/>
-          <w:numId w:val="2"/>
+          <w:numId w:val="15"/>
         </w:numPr>
         <w:spacing w:after="0" w:line="240" w:lineRule="auto"/>
         <w:rPr>
@@ -1106,9 +873,10 @@
         <w:pStyle w:val="ListParagraph"/>
         <w:numPr>
           <w:ilvl w:val="0"/>
-          <w:numId w:val="2"/>
+          <w:numId w:val="15"/>
         </w:numPr>
-        <w:spacing w:after="600" w:line="240" w:lineRule="auto"/>
+        <w:spacing w:line="240" w:lineRule="auto"/>
+        <w:ind w:left="357" w:hanging="357"/>
         <w:rPr>
           <w:rFonts w:asciiTheme="minorHAnsi" w:hAnsiTheme="minorHAnsi" w:cs="Tahoma"/>
           <w:color w:val="3B3838"/>
@@ -1156,18 +924,10 @@
           <w:sz w:val="24"/>
           <w:lang w:val="en-NZ"/>
         </w:rPr>
-        <w:lastRenderedPageBreak/>
-        <w:t xml:space="preserve">Tang </w:t>
-      </w:r>
-      <w:r>
-        <w:rPr>
-          <w:rFonts w:asciiTheme="minorHAnsi" w:hAnsiTheme="minorHAnsi" w:cs="Tahoma"/>
-          <w:b/>
-          <w:sz w:val="24"/>
-          <w:lang w:val="en-NZ"/>
-        </w:rPr>
-        <w:t xml:space="preserve">Ren, Ltd. </w:t>
-      </w:r>
+        <w:t>Experieco</w:t>
+      </w:r>
+      <w:bookmarkStart w:id="0" w:name="_GoBack"/>
+      <w:bookmarkEnd w:id="0"/>
       <w:r>
         <w:rPr>
           <w:rFonts w:asciiTheme="minorHAnsi" w:hAnsiTheme="minorHAnsi" w:cs="Tahoma"/>
@@ -1182,143 +942,120 @@
           <w:b/>
           <w:lang w:val="en-NZ"/>
         </w:rPr>
-        <w:t>Full Stack Web</w:t>
-      </w:r>
-      <w:r>
-        <w:rPr>
-          <w:rFonts w:asciiTheme="minorHAnsi" w:hAnsiTheme="minorHAnsi" w:cs="Tahoma"/>
-          <w:b/>
-          <w:lang w:val="en-NZ"/>
-        </w:rPr>
-        <w:t xml:space="preserve"> </w:t>
-      </w:r>
-      <w:r>
-        <w:rPr>
-          <w:rFonts w:asciiTheme="minorHAnsi" w:hAnsiTheme="minorHAnsi" w:cs="Tahoma"/>
-          <w:b/>
-          <w:lang w:val="en-NZ"/>
-        </w:rPr>
-        <w:t>Developer</w:t>
-      </w:r>
-      <w:r>
-        <w:rPr>
-          <w:rFonts w:asciiTheme="minorHAnsi" w:hAnsiTheme="minorHAnsi" w:cs="Tahoma"/>
-          <w:b/>
-          <w:lang w:val="en-NZ"/>
-        </w:rPr>
-        <w:tab/>
-      </w:r>
-      <w:r>
-        <w:rPr>
-          <w:rFonts w:asciiTheme="minorHAnsi" w:hAnsiTheme="minorHAnsi" w:cs="Tahoma"/>
-          <w:b/>
-          <w:lang w:val="en-NZ"/>
-        </w:rPr>
-        <w:tab/>
-      </w:r>
-      <w:r>
-        <w:rPr>
-          <w:rFonts w:asciiTheme="minorHAnsi" w:hAnsiTheme="minorHAnsi" w:cs="Tahoma"/>
-          <w:b/>
-          <w:lang w:val="en-NZ"/>
-        </w:rPr>
-        <w:tab/>
-      </w:r>
-      <w:r>
-        <w:rPr>
-          <w:rFonts w:asciiTheme="minorHAnsi" w:hAnsiTheme="minorHAnsi" w:cs="Tahoma"/>
-          <w:b/>
-          <w:lang w:val="en-NZ"/>
-        </w:rPr>
-        <w:tab/>
-      </w:r>
-      <w:r>
-        <w:rPr>
-          <w:rFonts w:asciiTheme="minorHAnsi" w:hAnsiTheme="minorHAnsi" w:cs="Tahoma"/>
-          <w:b/>
-          <w:lang w:val="en-NZ"/>
-        </w:rPr>
-        <w:tab/>
-      </w:r>
-      <w:r>
-        <w:rPr>
-          <w:rFonts w:asciiTheme="minorHAnsi" w:hAnsiTheme="minorHAnsi" w:cs="Tahoma"/>
-          <w:b/>
-          <w:lang w:val="en-NZ"/>
-        </w:rPr>
-        <w:tab/>
-      </w:r>
-      <w:r>
-        <w:rPr>
-          <w:rFonts w:asciiTheme="minorHAnsi" w:hAnsiTheme="minorHAnsi" w:cs="Tahoma"/>
-          <w:b/>
-          <w:lang w:val="en-NZ"/>
-        </w:rPr>
-        <w:tab/>
-      </w:r>
-      <w:r>
-        <w:rPr>
-          <w:rFonts w:asciiTheme="minorHAnsi" w:hAnsiTheme="minorHAnsi" w:cs="Tahoma"/>
-          <w:b/>
-          <w:lang w:val="en-NZ"/>
-        </w:rPr>
-        <w:tab/>
-      </w:r>
-      <w:r>
-        <w:rPr>
-          <w:rFonts w:asciiTheme="minorHAnsi" w:hAnsiTheme="minorHAnsi" w:cs="Tahoma"/>
-          <w:b/>
-          <w:lang w:val="en-NZ"/>
-        </w:rPr>
-        <w:tab/>
-      </w:r>
-      <w:r>
-        <w:rPr>
-          <w:rFonts w:asciiTheme="minorHAnsi" w:hAnsiTheme="minorHAnsi" w:cs="Tahoma"/>
-          <w:b/>
-          <w:lang w:val="en-NZ"/>
-        </w:rPr>
-        <w:t>May 2014</w:t>
-      </w:r>
-      <w:r>
-        <w:rPr>
-          <w:rFonts w:asciiTheme="minorHAnsi" w:hAnsiTheme="minorHAnsi" w:cs="Tahoma"/>
-          <w:b/>
-          <w:lang w:val="en-NZ"/>
-        </w:rPr>
-        <w:t xml:space="preserve"> </w:t>
-      </w:r>
-      <w:r>
-        <w:rPr>
-          <w:rFonts w:asciiTheme="minorHAnsi" w:hAnsiTheme="minorHAnsi" w:cs="Tahoma"/>
-          <w:b/>
-          <w:lang w:val="en-NZ"/>
-        </w:rPr>
-        <w:t>–</w:t>
-      </w:r>
-      <w:r>
-        <w:rPr>
-          <w:rFonts w:asciiTheme="minorHAnsi" w:hAnsiTheme="minorHAnsi" w:cs="Tahoma"/>
-          <w:b/>
-          <w:lang w:val="en-NZ"/>
-        </w:rPr>
-        <w:t xml:space="preserve"> </w:t>
-      </w:r>
-      <w:r>
-        <w:rPr>
-          <w:rFonts w:asciiTheme="minorHAnsi" w:hAnsiTheme="minorHAnsi" w:cs="Tahoma" w:hint="eastAsia"/>
-          <w:b/>
-          <w:lang w:val="en-NZ"/>
-        </w:rPr>
-        <w:t>Sep</w:t>
-      </w:r>
-      <w:r>
-        <w:rPr>
-          <w:rFonts w:asciiTheme="minorHAnsi" w:hAnsiTheme="minorHAnsi" w:cs="Tahoma"/>
-          <w:b/>
-          <w:lang w:val="en-NZ"/>
-        </w:rPr>
-        <w:t xml:space="preserve"> 2015</w:t>
+        <w:t>Mentor</w:t>
+      </w:r>
+      <w:r>
+        <w:rPr>
+          <w:rFonts w:asciiTheme="minorHAnsi" w:hAnsiTheme="minorHAnsi" w:cs="Tahoma"/>
+          <w:b/>
+          <w:lang w:val="en-NZ"/>
+        </w:rPr>
+        <w:tab/>
+      </w:r>
+      <w:r>
+        <w:rPr>
+          <w:rFonts w:asciiTheme="minorHAnsi" w:hAnsiTheme="minorHAnsi" w:cs="Tahoma"/>
+          <w:b/>
+          <w:lang w:val="en-NZ"/>
+        </w:rPr>
+        <w:tab/>
+      </w:r>
+      <w:r>
+        <w:rPr>
+          <w:rFonts w:asciiTheme="minorHAnsi" w:hAnsiTheme="minorHAnsi" w:cs="Tahoma"/>
+          <w:b/>
+          <w:lang w:val="en-NZ"/>
+        </w:rPr>
+        <w:tab/>
+      </w:r>
+      <w:r>
+        <w:rPr>
+          <w:rFonts w:asciiTheme="minorHAnsi" w:hAnsiTheme="minorHAnsi" w:cs="Tahoma"/>
+          <w:b/>
+          <w:lang w:val="en-NZ"/>
+        </w:rPr>
+        <w:tab/>
+      </w:r>
+      <w:r>
+        <w:rPr>
+          <w:rFonts w:asciiTheme="minorHAnsi" w:hAnsiTheme="minorHAnsi" w:cs="Tahoma"/>
+          <w:b/>
+          <w:lang w:val="en-NZ"/>
+        </w:rPr>
+        <w:tab/>
+      </w:r>
+      <w:r>
+        <w:rPr>
+          <w:rFonts w:asciiTheme="minorHAnsi" w:hAnsiTheme="minorHAnsi" w:cs="Tahoma"/>
+          <w:b/>
+          <w:lang w:val="en-NZ"/>
+        </w:rPr>
+        <w:tab/>
+      </w:r>
+      <w:r>
+        <w:rPr>
+          <w:rFonts w:asciiTheme="minorHAnsi" w:hAnsiTheme="minorHAnsi" w:cs="Tahoma"/>
+          <w:b/>
+          <w:lang w:val="en-NZ"/>
+        </w:rPr>
+        <w:tab/>
+      </w:r>
+      <w:r>
+        <w:rPr>
+          <w:rFonts w:asciiTheme="minorHAnsi" w:hAnsiTheme="minorHAnsi" w:cs="Tahoma"/>
+          <w:b/>
+          <w:lang w:val="en-NZ"/>
+        </w:rPr>
+        <w:tab/>
+      </w:r>
+      <w:r>
+        <w:rPr>
+          <w:rFonts w:asciiTheme="minorHAnsi" w:hAnsiTheme="minorHAnsi" w:cs="Tahoma"/>
+          <w:b/>
+          <w:lang w:val="en-NZ"/>
+        </w:rPr>
+        <w:tab/>
+      </w:r>
+      <w:r>
+        <w:rPr>
+          <w:rFonts w:asciiTheme="minorHAnsi" w:hAnsiTheme="minorHAnsi" w:cs="Tahoma"/>
+          <w:b/>
+          <w:lang w:val="en-NZ"/>
+        </w:rPr>
+        <w:tab/>
+      </w:r>
+      <w:r>
+        <w:rPr>
+          <w:rFonts w:asciiTheme="minorHAnsi" w:hAnsiTheme="minorHAnsi" w:cs="Tahoma"/>
+          <w:b/>
+          <w:lang w:val="en-NZ"/>
+        </w:rPr>
+        <w:tab/>
+      </w:r>
+      <w:r>
+        <w:rPr>
+          <w:rFonts w:asciiTheme="minorHAnsi" w:hAnsiTheme="minorHAnsi" w:cs="Tahoma"/>
+          <w:b/>
+          <w:lang w:val="en-NZ"/>
+        </w:rPr>
+        <w:tab/>
+        <w:t xml:space="preserve">   Feb 2016</w:t>
+      </w:r>
+      <w:r>
+        <w:rPr>
+          <w:rFonts w:asciiTheme="minorHAnsi" w:hAnsiTheme="minorHAnsi" w:cs="Tahoma"/>
+          <w:b/>
+          <w:lang w:val="en-NZ"/>
+        </w:rPr>
+        <w:t xml:space="preserve"> – </w:t>
+      </w:r>
+      <w:r>
+        <w:rPr>
+          <w:rFonts w:asciiTheme="minorHAnsi" w:hAnsiTheme="minorHAnsi" w:cs="Tahoma"/>
+          <w:b/>
+          <w:lang w:val="en-NZ"/>
+        </w:rPr>
+        <w:t>Current</w:t>
       </w:r>
     </w:p>
     <w:p>
@@ -1340,7 +1077,7 @@
           <w:szCs w:val="20"/>
           <w:shd w:val="clear" w:color="auto" w:fill="FFFFFF"/>
         </w:rPr>
-        <w:t>Level 3, 20 Augustus Terrace, Parnell, Auckland</w:t>
+        <w:t>19 Newton Road, Newton, Auckland</w:t>
       </w:r>
     </w:p>
     <w:p>
@@ -1358,15 +1095,7 @@
           <w:color w:val="3B3838"/>
           <w:lang w:val="en-NZ"/>
         </w:rPr>
-        <w:t>R</w:t>
-      </w:r>
-      <w:r>
-        <w:rPr>
-          <w:rFonts w:asciiTheme="minorHAnsi" w:hAnsiTheme="minorHAnsi" w:cs="Tahoma"/>
-          <w:color w:val="3B3838"/>
-          <w:lang w:val="en-NZ"/>
-        </w:rPr>
-        <w:t>esponsible for determining all necessary coding requirements for a sites creation including forms, e-commerce capability and specialized scripts and participating in the full life cycle of new website development.</w:t>
+        <w:t xml:space="preserve">Working as a paraprofessional and trainer who provides leadership of junior developers in Experieco and responsible for helping junior developers solving technical issues. </w:t>
       </w:r>
     </w:p>
     <w:p>
@@ -1374,7 +1103,7 @@
         <w:pStyle w:val="ListParagraph"/>
         <w:numPr>
           <w:ilvl w:val="0"/>
-          <w:numId w:val="2"/>
+          <w:numId w:val="15"/>
         </w:numPr>
         <w:spacing w:after="0" w:line="240" w:lineRule="auto"/>
         <w:rPr>
@@ -1389,23 +1118,15 @@
           <w:color w:val="3B3838"/>
           <w:lang w:val="en-NZ"/>
         </w:rPr>
-        <w:t xml:space="preserve">Reduce development </w:t>
-      </w:r>
-      <w:r>
-        <w:rPr>
-          <w:rFonts w:asciiTheme="minorHAnsi" w:hAnsiTheme="minorHAnsi" w:cs="Tahoma"/>
-          <w:color w:val="3B3838"/>
-          <w:lang w:val="en-NZ"/>
-        </w:rPr>
-        <w:t>time</w:t>
-      </w:r>
-      <w:r>
-        <w:rPr>
-          <w:rFonts w:asciiTheme="minorHAnsi" w:hAnsiTheme="minorHAnsi" w:cs="Tahoma"/>
-          <w:color w:val="3B3838"/>
-          <w:lang w:val="en-NZ"/>
-        </w:rPr>
-        <w:t xml:space="preserve"> from 4 to</w:t>
+        <w:t>Prepared weekly</w:t>
+      </w:r>
+      <w:r>
+        <w:rPr>
+          <w:rFonts w:asciiTheme="minorHAnsi" w:hAnsiTheme="minorHAnsi" w:cs="Tahoma"/>
+          <w:color w:val="3B3838"/>
+          <w:lang w:val="en-NZ"/>
+        </w:rPr>
+        <w:t xml:space="preserve"> lessons to teach HTML, CSS</w:t>
       </w:r>
       <w:r>
         <w:rPr>
@@ -1421,31 +1142,23 @@
           <w:color w:val="3B3838"/>
           <w:lang w:val="en-NZ"/>
         </w:rPr>
-        <w:t>2 month by creating own MVC framework and using</w:t>
-      </w:r>
-      <w:r>
-        <w:rPr>
-          <w:rFonts w:asciiTheme="minorHAnsi" w:hAnsiTheme="minorHAnsi" w:cs="Tahoma"/>
-          <w:color w:val="3B3838"/>
-          <w:lang w:val="en-NZ"/>
-        </w:rPr>
-        <w:t xml:space="preserve"> </w:t>
-      </w:r>
-      <w:r>
-        <w:rPr>
-          <w:rFonts w:asciiTheme="minorHAnsi" w:hAnsiTheme="minorHAnsi" w:cs="Tahoma"/>
-          <w:color w:val="3B3838"/>
-          <w:lang w:val="en-NZ"/>
-        </w:rPr>
-        <w:t xml:space="preserve">Bootstrap </w:t>
-      </w:r>
-      <w:r>
-        <w:rPr>
-          <w:rFonts w:asciiTheme="minorHAnsi" w:hAnsiTheme="minorHAnsi" w:cs="Tahoma"/>
-          <w:color w:val="3B3838"/>
-          <w:lang w:val="en-NZ"/>
-        </w:rPr>
-        <w:t>framework.</w:t>
+        <w:t>and JQuery</w:t>
+      </w:r>
+      <w:r>
+        <w:rPr>
+          <w:rFonts w:asciiTheme="minorHAnsi" w:hAnsiTheme="minorHAnsi" w:cs="Tahoma"/>
+          <w:color w:val="3B3838"/>
+          <w:lang w:val="en-NZ"/>
+        </w:rPr>
+        <w:t>,</w:t>
+      </w:r>
+      <w:r>
+        <w:rPr>
+          <w:rFonts w:asciiTheme="minorHAnsi" w:hAnsiTheme="minorHAnsi" w:cs="Tahoma"/>
+          <w:color w:val="3B3838"/>
+          <w:lang w:val="en-NZ"/>
+        </w:rPr>
+        <w:t xml:space="preserve"> and demonstrate MVC project to junior developers.</w:t>
       </w:r>
     </w:p>
     <w:p>
@@ -1453,7 +1166,7 @@
         <w:pStyle w:val="ListParagraph"/>
         <w:numPr>
           <w:ilvl w:val="0"/>
-          <w:numId w:val="2"/>
+          <w:numId w:val="15"/>
         </w:numPr>
         <w:spacing w:after="0" w:line="240" w:lineRule="auto"/>
         <w:rPr>
@@ -1468,55 +1181,7 @@
           <w:color w:val="3B3838"/>
           <w:lang w:val="en-NZ"/>
         </w:rPr>
-        <w:t>Managed the web design and developmen</w:t>
-      </w:r>
-      <w:r>
-        <w:rPr>
-          <w:rFonts w:asciiTheme="minorHAnsi" w:hAnsiTheme="minorHAnsi" w:cs="Tahoma"/>
-          <w:color w:val="3B3838"/>
-          <w:lang w:val="en-NZ"/>
-        </w:rPr>
-        <w:t xml:space="preserve">t of the entire client websites </w:t>
-      </w:r>
-      <w:r>
-        <w:rPr>
-          <w:rFonts w:asciiTheme="minorHAnsi" w:hAnsiTheme="minorHAnsi" w:cs="Tahoma"/>
-          <w:color w:val="3B3838"/>
-          <w:lang w:val="en-NZ"/>
-        </w:rPr>
-        <w:t xml:space="preserve">by using various CMS systems including </w:t>
-      </w:r>
-      <w:r>
-        <w:rPr>
-          <w:rFonts w:asciiTheme="minorHAnsi" w:hAnsiTheme="minorHAnsi" w:cs="Tahoma"/>
-          <w:color w:val="3B3838"/>
-          <w:lang w:val="en-NZ"/>
-        </w:rPr>
-        <w:t>WordPress</w:t>
-      </w:r>
-      <w:r>
-        <w:rPr>
-          <w:rFonts w:asciiTheme="minorHAnsi" w:hAnsiTheme="minorHAnsi" w:cs="Tahoma"/>
-          <w:color w:val="3B3838"/>
-          <w:lang w:val="en-NZ"/>
-        </w:rPr>
-        <w:t xml:space="preserve"> or Magento, and page layout base on customized</w:t>
-      </w:r>
-      <w:r>
-        <w:rPr>
-          <w:rFonts w:asciiTheme="minorHAnsi" w:hAnsiTheme="minorHAnsi" w:cs="Tahoma"/>
-          <w:color w:val="3B3838"/>
-          <w:lang w:val="en-NZ"/>
-        </w:rPr>
-        <w:t xml:space="preserve"> design, UI/UX, </w:t>
-      </w:r>
-      <w:r>
-        <w:rPr>
-          <w:rFonts w:asciiTheme="minorHAnsi" w:hAnsiTheme="minorHAnsi" w:cs="Tahoma"/>
-          <w:color w:val="3B3838"/>
-          <w:lang w:val="en-NZ"/>
-        </w:rPr>
-        <w:t>responsive web, general SEO.</w:t>
+        <w:t xml:space="preserve">Attend and actively participate in training activities. </w:t>
       </w:r>
     </w:p>
     <w:p>
@@ -1524,259 +1189,222 @@
         <w:pStyle w:val="ListParagraph"/>
         <w:numPr>
           <w:ilvl w:val="0"/>
-          <w:numId w:val="2"/>
+          <w:numId w:val="15"/>
         </w:numPr>
-        <w:spacing w:after="240" w:line="240" w:lineRule="auto"/>
-        <w:rPr>
-          <w:rFonts w:asciiTheme="minorHAnsi" w:hAnsiTheme="minorHAnsi" w:cs="Tahoma"/>
-          <w:color w:val="3B3838"/>
-          <w:lang w:val="en-NZ"/>
-        </w:rPr>
-      </w:pPr>
-      <w:r>
-        <w:rPr>
-          <w:rFonts w:asciiTheme="minorHAnsi" w:hAnsiTheme="minorHAnsi" w:cs="Tahoma"/>
-          <w:color w:val="3B3838"/>
-          <w:lang w:val="en-NZ"/>
-        </w:rPr>
-        <w:t>Frontend,</w:t>
-      </w:r>
-      <w:r>
-        <w:rPr>
-          <w:rFonts w:asciiTheme="minorHAnsi" w:hAnsiTheme="minorHAnsi" w:cs="Tahoma"/>
-          <w:color w:val="3B3838"/>
-          <w:lang w:val="en-NZ"/>
-        </w:rPr>
-        <w:t xml:space="preserve"> backend development and maintenance of MVC architecture websites and an internal CMS</w:t>
-      </w:r>
-      <w:r>
-        <w:rPr>
-          <w:rFonts w:asciiTheme="minorHAnsi" w:hAnsiTheme="minorHAnsi" w:cs="Tahoma"/>
-          <w:color w:val="3B3838"/>
-          <w:lang w:val="en-NZ"/>
-        </w:rPr>
-        <w:t xml:space="preserve"> development</w:t>
-      </w:r>
-      <w:r>
-        <w:rPr>
-          <w:rFonts w:asciiTheme="minorHAnsi" w:hAnsiTheme="minorHAnsi" w:cs="Tahoma"/>
-          <w:color w:val="3B3838"/>
-          <w:lang w:val="en-NZ"/>
-        </w:rPr>
-        <w:t xml:space="preserve"> using PHP,</w:t>
-      </w:r>
-      <w:r>
-        <w:rPr>
-          <w:rFonts w:asciiTheme="minorHAnsi" w:hAnsiTheme="minorHAnsi" w:cs="Tahoma"/>
+        <w:spacing w:after="0" w:line="240" w:lineRule="auto"/>
+        <w:rPr>
+          <w:rFonts w:asciiTheme="minorHAnsi" w:hAnsiTheme="minorHAnsi" w:cs="Tahoma"/>
+          <w:color w:val="3B3838"/>
+          <w:lang w:val="en-NZ"/>
+        </w:rPr>
+      </w:pPr>
+      <w:r>
+        <w:rPr>
+          <w:rFonts w:asciiTheme="minorHAnsi" w:hAnsiTheme="minorHAnsi" w:cs="Tahoma"/>
+          <w:color w:val="3B3838"/>
+          <w:lang w:val="en-NZ"/>
+        </w:rPr>
+        <w:t>Provide in-class support to junior developers with special needs to ensure their success in learning.</w:t>
+      </w:r>
+    </w:p>
+    <w:p>
+      <w:pPr>
+        <w:spacing w:after="0" w:line="240" w:lineRule="auto"/>
+        <w:rPr>
+          <w:rFonts w:asciiTheme="minorHAnsi" w:hAnsiTheme="minorHAnsi" w:cs="Tahoma"/>
+          <w:color w:val="3B3838"/>
+          <w:lang w:val="en-NZ"/>
+        </w:rPr>
+      </w:pPr>
+    </w:p>
+    <w:p>
+      <w:pPr>
+        <w:spacing w:after="0" w:line="240" w:lineRule="auto"/>
+        <w:rPr>
+          <w:rFonts w:asciiTheme="minorHAnsi" w:hAnsiTheme="minorHAnsi" w:cs="Tahoma"/>
+          <w:color w:val="3B3838"/>
+          <w:lang w:val="en-NZ"/>
+        </w:rPr>
+      </w:pPr>
+    </w:p>
+    <w:p>
+      <w:pPr>
+        <w:spacing w:after="0" w:line="240" w:lineRule="auto"/>
+        <w:rPr>
+          <w:rFonts w:asciiTheme="minorHAnsi" w:hAnsiTheme="minorHAnsi" w:cs="Tahoma"/>
+          <w:color w:val="3B3838"/>
+          <w:lang w:val="en-NZ"/>
+        </w:rPr>
+      </w:pPr>
+    </w:p>
+    <w:p>
+      <w:pPr>
+        <w:spacing w:after="0" w:line="240" w:lineRule="auto"/>
+        <w:rPr>
+          <w:rFonts w:asciiTheme="minorHAnsi" w:hAnsiTheme="minorHAnsi" w:cs="Tahoma"/>
+          <w:b/>
+          <w:lang w:val="en-NZ"/>
+        </w:rPr>
+      </w:pPr>
+      <w:r>
+        <w:rPr>
+          <w:rFonts w:asciiTheme="minorHAnsi" w:hAnsiTheme="minorHAnsi" w:cs="Tahoma"/>
+          <w:b/>
+          <w:sz w:val="24"/>
+          <w:lang w:val="en-NZ"/>
+        </w:rPr>
+        <w:lastRenderedPageBreak/>
+        <w:t xml:space="preserve">Tang </w:t>
+      </w:r>
+      <w:r>
+        <w:rPr>
+          <w:rFonts w:asciiTheme="minorHAnsi" w:hAnsiTheme="minorHAnsi" w:cs="Tahoma"/>
+          <w:b/>
+          <w:sz w:val="24"/>
+          <w:lang w:val="en-NZ"/>
+        </w:rPr>
+        <w:t xml:space="preserve">Ren, Ltd. </w:t>
+      </w:r>
+      <w:r>
+        <w:rPr>
+          <w:rFonts w:asciiTheme="minorHAnsi" w:hAnsiTheme="minorHAnsi" w:cs="Tahoma"/>
+          <w:b/>
+          <w:lang w:val="en-NZ"/>
+        </w:rPr>
+        <w:br/>
+      </w:r>
+      <w:r>
+        <w:rPr>
+          <w:rFonts w:asciiTheme="minorHAnsi" w:hAnsiTheme="minorHAnsi" w:cs="Tahoma"/>
+          <w:b/>
+          <w:lang w:val="en-NZ"/>
+        </w:rPr>
+        <w:t>Principal Developer</w:t>
+      </w:r>
+      <w:r>
+        <w:rPr>
+          <w:rFonts w:asciiTheme="minorHAnsi" w:hAnsiTheme="minorHAnsi" w:cs="Tahoma"/>
+          <w:b/>
+          <w:lang w:val="en-NZ"/>
+        </w:rPr>
+        <w:tab/>
+      </w:r>
+      <w:r>
+        <w:rPr>
+          <w:rFonts w:asciiTheme="minorHAnsi" w:hAnsiTheme="minorHAnsi" w:cs="Tahoma"/>
+          <w:b/>
+          <w:lang w:val="en-NZ"/>
+        </w:rPr>
+        <w:tab/>
+      </w:r>
+      <w:r>
+        <w:rPr>
+          <w:rFonts w:asciiTheme="minorHAnsi" w:hAnsiTheme="minorHAnsi" w:cs="Tahoma"/>
+          <w:b/>
+          <w:lang w:val="en-NZ"/>
+        </w:rPr>
+        <w:tab/>
+      </w:r>
+      <w:r>
+        <w:rPr>
+          <w:rFonts w:asciiTheme="minorHAnsi" w:hAnsiTheme="minorHAnsi" w:cs="Tahoma"/>
+          <w:b/>
+          <w:lang w:val="en-NZ"/>
+        </w:rPr>
+        <w:tab/>
+      </w:r>
+      <w:r>
+        <w:rPr>
+          <w:rFonts w:asciiTheme="minorHAnsi" w:hAnsiTheme="minorHAnsi" w:cs="Tahoma"/>
+          <w:b/>
+          <w:lang w:val="en-NZ"/>
+        </w:rPr>
+        <w:tab/>
+      </w:r>
+      <w:r>
+        <w:rPr>
+          <w:rFonts w:asciiTheme="minorHAnsi" w:hAnsiTheme="minorHAnsi" w:cs="Tahoma"/>
+          <w:b/>
+          <w:lang w:val="en-NZ"/>
+        </w:rPr>
+        <w:tab/>
+      </w:r>
+      <w:r>
+        <w:rPr>
+          <w:rFonts w:asciiTheme="minorHAnsi" w:hAnsiTheme="minorHAnsi" w:cs="Tahoma"/>
+          <w:b/>
+          <w:lang w:val="en-NZ"/>
+        </w:rPr>
+        <w:tab/>
+      </w:r>
+      <w:r>
+        <w:rPr>
+          <w:rFonts w:asciiTheme="minorHAnsi" w:hAnsiTheme="minorHAnsi" w:cs="Tahoma"/>
+          <w:b/>
+          <w:lang w:val="en-NZ"/>
+        </w:rPr>
+        <w:tab/>
+      </w:r>
+      <w:r>
+        <w:rPr>
+          <w:rFonts w:asciiTheme="minorHAnsi" w:hAnsiTheme="minorHAnsi" w:cs="Tahoma"/>
+          <w:b/>
+          <w:lang w:val="en-NZ"/>
+        </w:rPr>
+        <w:tab/>
+      </w:r>
+      <w:r>
+        <w:rPr>
+          <w:rFonts w:asciiTheme="minorHAnsi" w:hAnsiTheme="minorHAnsi" w:cs="Tahoma"/>
+          <w:b/>
+          <w:lang w:val="en-NZ"/>
+        </w:rPr>
+        <w:t>May 2014</w:t>
+      </w:r>
+      <w:r>
+        <w:rPr>
+          <w:rFonts w:asciiTheme="minorHAnsi" w:hAnsiTheme="minorHAnsi" w:cs="Tahoma"/>
+          <w:b/>
+          <w:lang w:val="en-NZ"/>
         </w:rPr>
         <w:t xml:space="preserve"> </w:t>
       </w:r>
       <w:r>
         <w:rPr>
           <w:rFonts w:asciiTheme="minorHAnsi" w:hAnsiTheme="minorHAnsi" w:cs="Tahoma"/>
-          <w:color w:val="3B3838"/>
-          <w:lang w:val="en-NZ"/>
-        </w:rPr>
-        <w:t>Object-oriented programming,</w:t>
-      </w:r>
-      <w:r>
-        <w:rPr>
-          <w:rFonts w:asciiTheme="minorHAnsi" w:hAnsiTheme="minorHAnsi" w:cs="Tahoma"/>
-          <w:color w:val="3B3838"/>
-          <w:lang w:val="en-NZ"/>
-        </w:rPr>
-        <w:t xml:space="preserve"> HTML5/CSS</w:t>
-      </w:r>
-      <w:r>
-        <w:rPr>
-          <w:rFonts w:asciiTheme="minorHAnsi" w:hAnsiTheme="minorHAnsi" w:cs="Tahoma"/>
-          <w:color w:val="3B3838"/>
-          <w:lang w:val="en-NZ"/>
-        </w:rPr>
-        <w:t>3,</w:t>
-      </w:r>
-      <w:r>
-        <w:rPr>
-          <w:rFonts w:asciiTheme="minorHAnsi" w:hAnsiTheme="minorHAnsi" w:cs="Tahoma"/>
-          <w:color w:val="3B3838"/>
-          <w:lang w:val="en-NZ"/>
-        </w:rPr>
-        <w:t xml:space="preserve"> MySQL, Apache</w:t>
-      </w:r>
-      <w:r>
-        <w:rPr>
-          <w:rFonts w:asciiTheme="minorHAnsi" w:hAnsiTheme="minorHAnsi" w:cs="Tahoma"/>
-          <w:color w:val="3B3838"/>
-          <w:lang w:val="en-NZ"/>
-        </w:rPr>
-        <w:t>, AJAX, JavaScript, JQuery, Bootstrap Framework, and LAMP toolsets.</w:t>
+          <w:b/>
+          <w:lang w:val="en-NZ"/>
+        </w:rPr>
+        <w:t>–</w:t>
+      </w:r>
+      <w:r>
+        <w:rPr>
+          <w:rFonts w:asciiTheme="minorHAnsi" w:hAnsiTheme="minorHAnsi" w:cs="Tahoma"/>
+          <w:b/>
+          <w:lang w:val="en-NZ"/>
+        </w:rPr>
+        <w:t xml:space="preserve"> </w:t>
+      </w:r>
+      <w:r>
+        <w:rPr>
+          <w:rFonts w:asciiTheme="minorHAnsi" w:hAnsiTheme="minorHAnsi" w:cs="Tahoma" w:hint="eastAsia"/>
+          <w:b/>
+          <w:lang w:val="en-NZ"/>
+        </w:rPr>
+        <w:t>Sep</w:t>
+      </w:r>
+      <w:r>
+        <w:rPr>
+          <w:rFonts w:asciiTheme="minorHAnsi" w:hAnsiTheme="minorHAnsi" w:cs="Tahoma"/>
+          <w:b/>
+          <w:lang w:val="en-NZ"/>
+        </w:rPr>
+        <w:t xml:space="preserve"> 2015</w:t>
       </w:r>
     </w:p>
     <w:p>
       <w:pPr>
         <w:spacing w:after="0" w:line="240" w:lineRule="auto"/>
-        <w:rPr>
-          <w:rFonts w:asciiTheme="minorHAnsi" w:hAnsiTheme="minorHAnsi" w:cs="Tahoma"/>
-          <w:b/>
-          <w:lang w:val="en-NZ"/>
-        </w:rPr>
-      </w:pPr>
-      <w:r>
-        <w:rPr>
-          <w:rFonts w:asciiTheme="minorHAnsi" w:hAnsiTheme="minorHAnsi" w:cs="Tahoma"/>
-          <w:b/>
-          <w:sz w:val="24"/>
-          <w:lang w:val="en-NZ"/>
-        </w:rPr>
-        <w:t>Ann’s Volcanic Motel</w:t>
-      </w:r>
-      <w:r>
-        <w:rPr>
-          <w:rFonts w:asciiTheme="minorHAnsi" w:hAnsiTheme="minorHAnsi" w:cs="Tahoma"/>
-          <w:b/>
-          <w:lang w:val="en-NZ"/>
-        </w:rPr>
-        <w:br/>
-      </w:r>
-      <w:r>
-        <w:rPr>
-          <w:rFonts w:asciiTheme="minorHAnsi" w:hAnsiTheme="minorHAnsi" w:cs="Tahoma"/>
-          <w:b/>
-          <w:lang w:val="en-NZ"/>
-        </w:rPr>
-        <w:t>Web</w:t>
-      </w:r>
-      <w:r>
-        <w:rPr>
-          <w:rFonts w:asciiTheme="minorHAnsi" w:hAnsiTheme="minorHAnsi" w:cs="Tahoma"/>
-          <w:b/>
-          <w:lang w:val="en-NZ"/>
-        </w:rPr>
-        <w:t xml:space="preserve"> Developer</w:t>
-      </w:r>
-      <w:r>
-        <w:rPr>
-          <w:rFonts w:asciiTheme="minorHAnsi" w:hAnsiTheme="minorHAnsi" w:cs="Tahoma"/>
-          <w:b/>
-          <w:lang w:val="en-NZ"/>
-        </w:rPr>
-        <w:tab/>
-      </w:r>
-      <w:r>
-        <w:rPr>
-          <w:rFonts w:asciiTheme="minorHAnsi" w:hAnsiTheme="minorHAnsi" w:cs="Tahoma"/>
-          <w:b/>
-          <w:lang w:val="en-NZ"/>
-        </w:rPr>
-        <w:tab/>
-      </w:r>
-      <w:r>
-        <w:rPr>
-          <w:rFonts w:asciiTheme="minorHAnsi" w:hAnsiTheme="minorHAnsi" w:cs="Tahoma"/>
-          <w:b/>
-          <w:lang w:val="en-NZ"/>
-        </w:rPr>
-        <w:tab/>
-      </w:r>
-      <w:r>
-        <w:rPr>
-          <w:rFonts w:asciiTheme="minorHAnsi" w:hAnsiTheme="minorHAnsi" w:cs="Tahoma"/>
-          <w:b/>
-          <w:lang w:val="en-NZ"/>
-        </w:rPr>
-        <w:tab/>
-      </w:r>
-      <w:r>
-        <w:rPr>
-          <w:rFonts w:asciiTheme="minorHAnsi" w:hAnsiTheme="minorHAnsi" w:cs="Tahoma"/>
-          <w:b/>
-          <w:lang w:val="en-NZ"/>
-        </w:rPr>
-        <w:tab/>
-      </w:r>
-      <w:r>
-        <w:rPr>
-          <w:rFonts w:asciiTheme="minorHAnsi" w:hAnsiTheme="minorHAnsi" w:cs="Tahoma"/>
-          <w:b/>
-          <w:lang w:val="en-NZ"/>
-        </w:rPr>
-        <w:tab/>
-      </w:r>
-      <w:r>
-        <w:rPr>
-          <w:rFonts w:asciiTheme="minorHAnsi" w:hAnsiTheme="minorHAnsi" w:cs="Tahoma"/>
-          <w:b/>
-          <w:lang w:val="en-NZ"/>
-        </w:rPr>
-        <w:tab/>
-      </w:r>
-      <w:r>
-        <w:rPr>
-          <w:rFonts w:asciiTheme="minorHAnsi" w:hAnsiTheme="minorHAnsi" w:cs="Tahoma"/>
-          <w:b/>
-          <w:lang w:val="en-NZ"/>
-        </w:rPr>
-        <w:tab/>
-      </w:r>
-      <w:r>
-        <w:rPr>
-          <w:rFonts w:asciiTheme="minorHAnsi" w:hAnsiTheme="minorHAnsi" w:cs="Tahoma"/>
-          <w:b/>
-          <w:lang w:val="en-NZ"/>
-        </w:rPr>
-        <w:tab/>
-      </w:r>
-      <w:r>
-        <w:rPr>
-          <w:rFonts w:asciiTheme="minorHAnsi" w:hAnsiTheme="minorHAnsi" w:cs="Tahoma"/>
-          <w:b/>
-          <w:lang w:val="en-NZ"/>
-        </w:rPr>
-        <w:tab/>
-      </w:r>
-      <w:r>
-        <w:rPr>
-          <w:rFonts w:asciiTheme="minorHAnsi" w:hAnsiTheme="minorHAnsi" w:cs="Tahoma"/>
-          <w:b/>
-          <w:lang w:val="en-NZ"/>
-        </w:rPr>
-        <w:tab/>
-      </w:r>
-      <w:r>
-        <w:rPr>
-          <w:rFonts w:asciiTheme="minorHAnsi" w:hAnsiTheme="minorHAnsi" w:cs="Tahoma"/>
-          <w:b/>
-          <w:lang w:val="en-NZ"/>
-        </w:rPr>
-        <w:t>April</w:t>
-      </w:r>
-      <w:r>
-        <w:rPr>
-          <w:rFonts w:asciiTheme="minorHAnsi" w:hAnsiTheme="minorHAnsi" w:cs="Tahoma"/>
-          <w:b/>
-          <w:lang w:val="en-NZ"/>
-        </w:rPr>
-        <w:t xml:space="preserve"> 2014 – </w:t>
-      </w:r>
-      <w:r>
-        <w:rPr>
-          <w:rFonts w:asciiTheme="minorHAnsi" w:hAnsiTheme="minorHAnsi" w:cs="Tahoma"/>
-          <w:b/>
-          <w:lang w:val="en-NZ"/>
-        </w:rPr>
-        <w:t>May 2014</w:t>
-      </w:r>
-    </w:p>
-    <w:p>
-      <w:pPr>
-        <w:spacing w:after="0" w:line="240" w:lineRule="auto"/>
-        <w:rPr>
-          <w:rFonts w:asciiTheme="minorHAnsi" w:hAnsiTheme="minorHAnsi" w:cs="Tahoma"/>
-          <w:b/>
-          <w:lang w:val="en-NZ"/>
-        </w:rPr>
-      </w:pPr>
-      <w:r>
         <w:rPr>
           <w:rFonts w:asciiTheme="minorHAnsi" w:hAnsiTheme="minorHAnsi" w:cs="Tahoma"/>
           <w:color w:val="3B3838"/>
@@ -1784,7 +1412,16 @@
           <w:szCs w:val="20"/>
           <w:shd w:val="clear" w:color="auto" w:fill="FFFFFF"/>
         </w:rPr>
-        <w:t xml:space="preserve">107 Malfroy Road, Rotorua, New Zealand </w:t>
+      </w:pPr>
+      <w:r>
+        <w:rPr>
+          <w:rFonts w:asciiTheme="minorHAnsi" w:hAnsiTheme="minorHAnsi" w:cs="Tahoma"/>
+          <w:color w:val="3B3838"/>
+          <w:sz w:val="20"/>
+          <w:szCs w:val="20"/>
+          <w:shd w:val="clear" w:color="auto" w:fill="FFFFFF"/>
+        </w:rPr>
+        <w:t>Level 3, 20 Augustus Terrace, Parnell, Auckland</w:t>
       </w:r>
     </w:p>
     <w:p>
@@ -1802,7 +1439,15 @@
           <w:color w:val="3B3838"/>
           <w:lang w:val="en-NZ"/>
         </w:rPr>
-        <w:t>Responsible for maintaining features and capabilities of the website. Content and images update with FTP connection.  Performing Functional Testing and modification for existing code.</w:t>
+        <w:t>R</w:t>
+      </w:r>
+      <w:r>
+        <w:rPr>
+          <w:rFonts w:asciiTheme="minorHAnsi" w:hAnsiTheme="minorHAnsi" w:cs="Tahoma"/>
+          <w:color w:val="3B3838"/>
+          <w:lang w:val="en-NZ"/>
+        </w:rPr>
+        <w:t>esponsible for determining all necessary coding requirements for a sites creation including forms, e-commerce capability and specialized scripts and participating in the full life cycle of new website development.</w:t>
       </w:r>
     </w:p>
     <w:p>
@@ -1810,7 +1455,7 @@
         <w:pStyle w:val="ListParagraph"/>
         <w:numPr>
           <w:ilvl w:val="0"/>
-          <w:numId w:val="5"/>
+          <w:numId w:val="16"/>
         </w:numPr>
         <w:spacing w:after="0" w:line="240" w:lineRule="auto"/>
         <w:rPr>
@@ -1825,7 +1470,63 @@
           <w:color w:val="3B3838"/>
           <w:lang w:val="en-NZ"/>
         </w:rPr>
-        <w:t>Increased traffic by 35% in one month, and page views per visit by 50%.</w:t>
+        <w:t xml:space="preserve">Reduce development </w:t>
+      </w:r>
+      <w:r>
+        <w:rPr>
+          <w:rFonts w:asciiTheme="minorHAnsi" w:hAnsiTheme="minorHAnsi" w:cs="Tahoma"/>
+          <w:color w:val="3B3838"/>
+          <w:lang w:val="en-NZ"/>
+        </w:rPr>
+        <w:t>time</w:t>
+      </w:r>
+      <w:r>
+        <w:rPr>
+          <w:rFonts w:asciiTheme="minorHAnsi" w:hAnsiTheme="minorHAnsi" w:cs="Tahoma"/>
+          <w:color w:val="3B3838"/>
+          <w:lang w:val="en-NZ"/>
+        </w:rPr>
+        <w:t xml:space="preserve"> from 4 to</w:t>
+      </w:r>
+      <w:r>
+        <w:rPr>
+          <w:rFonts w:asciiTheme="minorHAnsi" w:hAnsiTheme="minorHAnsi" w:cs="Tahoma"/>
+          <w:color w:val="3B3838"/>
+          <w:lang w:val="en-NZ"/>
+        </w:rPr>
+        <w:t xml:space="preserve"> </w:t>
+      </w:r>
+      <w:r>
+        <w:rPr>
+          <w:rFonts w:asciiTheme="minorHAnsi" w:hAnsiTheme="minorHAnsi" w:cs="Tahoma"/>
+          <w:color w:val="3B3838"/>
+          <w:lang w:val="en-NZ"/>
+        </w:rPr>
+        <w:t>2 month by creating own MVC framework and using</w:t>
+      </w:r>
+      <w:r>
+        <w:rPr>
+          <w:rFonts w:asciiTheme="minorHAnsi" w:hAnsiTheme="minorHAnsi" w:cs="Tahoma"/>
+          <w:color w:val="3B3838"/>
+          <w:lang w:val="en-NZ"/>
+        </w:rPr>
+        <w:t xml:space="preserve"> </w:t>
+      </w:r>
+      <w:r>
+        <w:rPr>
+          <w:rFonts w:asciiTheme="minorHAnsi" w:hAnsiTheme="minorHAnsi" w:cs="Tahoma"/>
+          <w:color w:val="3B3838"/>
+          <w:lang w:val="en-NZ"/>
+        </w:rPr>
+        <w:t xml:space="preserve">Bootstrap </w:t>
+      </w:r>
+      <w:r>
+        <w:rPr>
+          <w:rFonts w:asciiTheme="minorHAnsi" w:hAnsiTheme="minorHAnsi" w:cs="Tahoma"/>
+          <w:color w:val="3B3838"/>
+          <w:lang w:val="en-NZ"/>
+        </w:rPr>
+        <w:t>framework.</w:t>
       </w:r>
     </w:p>
     <w:p>
@@ -1833,7 +1534,389 @@
         <w:pStyle w:val="ListParagraph"/>
         <w:numPr>
           <w:ilvl w:val="0"/>
-          <w:numId w:val="5"/>
+          <w:numId w:val="16"/>
+        </w:numPr>
+        <w:spacing w:after="0" w:line="240" w:lineRule="auto"/>
+        <w:rPr>
+          <w:rFonts w:asciiTheme="minorHAnsi" w:hAnsiTheme="minorHAnsi" w:cs="Tahoma"/>
+          <w:color w:val="3B3838"/>
+          <w:lang w:val="en-NZ"/>
+        </w:rPr>
+      </w:pPr>
+      <w:r>
+        <w:rPr>
+          <w:rFonts w:asciiTheme="minorHAnsi" w:hAnsiTheme="minorHAnsi" w:cs="Tahoma"/>
+          <w:color w:val="3B3838"/>
+          <w:lang w:val="en-NZ"/>
+        </w:rPr>
+        <w:t>Managed the web design and developmen</w:t>
+      </w:r>
+      <w:r>
+        <w:rPr>
+          <w:rFonts w:asciiTheme="minorHAnsi" w:hAnsiTheme="minorHAnsi" w:cs="Tahoma"/>
+          <w:color w:val="3B3838"/>
+          <w:lang w:val="en-NZ"/>
+        </w:rPr>
+        <w:t xml:space="preserve">t of the entire client websites </w:t>
+      </w:r>
+      <w:r>
+        <w:rPr>
+          <w:rFonts w:asciiTheme="minorHAnsi" w:hAnsiTheme="minorHAnsi" w:cs="Tahoma"/>
+          <w:color w:val="3B3838"/>
+          <w:lang w:val="en-NZ"/>
+        </w:rPr>
+        <w:t xml:space="preserve">by using various CMS systems including </w:t>
+      </w:r>
+      <w:r>
+        <w:rPr>
+          <w:rFonts w:asciiTheme="minorHAnsi" w:hAnsiTheme="minorHAnsi" w:cs="Tahoma"/>
+          <w:color w:val="3B3838"/>
+          <w:lang w:val="en-NZ"/>
+        </w:rPr>
+        <w:t>WordPress</w:t>
+      </w:r>
+      <w:r>
+        <w:rPr>
+          <w:rFonts w:asciiTheme="minorHAnsi" w:hAnsiTheme="minorHAnsi" w:cs="Tahoma"/>
+          <w:color w:val="3B3838"/>
+          <w:lang w:val="en-NZ"/>
+        </w:rPr>
+        <w:t xml:space="preserve"> or Magento, and page layout base on customized</w:t>
+      </w:r>
+      <w:r>
+        <w:rPr>
+          <w:rFonts w:asciiTheme="minorHAnsi" w:hAnsiTheme="minorHAnsi" w:cs="Tahoma"/>
+          <w:color w:val="3B3838"/>
+          <w:lang w:val="en-NZ"/>
+        </w:rPr>
+        <w:t xml:space="preserve"> design, UI/UX, </w:t>
+      </w:r>
+      <w:r>
+        <w:rPr>
+          <w:rFonts w:asciiTheme="minorHAnsi" w:hAnsiTheme="minorHAnsi" w:cs="Tahoma"/>
+          <w:color w:val="3B3838"/>
+          <w:lang w:val="en-NZ"/>
+        </w:rPr>
+        <w:t>responsive web, general SEO.</w:t>
+      </w:r>
+    </w:p>
+    <w:p>
+      <w:pPr>
+        <w:pStyle w:val="ListParagraph"/>
+        <w:numPr>
+          <w:ilvl w:val="0"/>
+          <w:numId w:val="16"/>
+        </w:numPr>
+        <w:spacing w:after="240" w:line="240" w:lineRule="auto"/>
+        <w:rPr>
+          <w:rFonts w:asciiTheme="minorHAnsi" w:hAnsiTheme="minorHAnsi" w:cs="Tahoma"/>
+          <w:color w:val="3B3838"/>
+          <w:lang w:val="en-NZ"/>
+        </w:rPr>
+      </w:pPr>
+      <w:r>
+        <w:rPr>
+          <w:rFonts w:asciiTheme="minorHAnsi" w:hAnsiTheme="minorHAnsi" w:cs="Tahoma"/>
+          <w:color w:val="3B3838"/>
+          <w:lang w:val="en-NZ"/>
+        </w:rPr>
+        <w:t>Frontend,</w:t>
+      </w:r>
+      <w:r>
+        <w:rPr>
+          <w:rFonts w:asciiTheme="minorHAnsi" w:hAnsiTheme="minorHAnsi" w:cs="Tahoma"/>
+          <w:color w:val="3B3838"/>
+          <w:lang w:val="en-NZ"/>
+        </w:rPr>
+        <w:t xml:space="preserve"> backend development and maintenance of MVC architecture websites and an internal CMS</w:t>
+      </w:r>
+      <w:r>
+        <w:rPr>
+          <w:rFonts w:asciiTheme="minorHAnsi" w:hAnsiTheme="minorHAnsi" w:cs="Tahoma"/>
+          <w:color w:val="3B3838"/>
+          <w:lang w:val="en-NZ"/>
+        </w:rPr>
+        <w:t xml:space="preserve"> development</w:t>
+      </w:r>
+      <w:r>
+        <w:rPr>
+          <w:rFonts w:asciiTheme="minorHAnsi" w:hAnsiTheme="minorHAnsi" w:cs="Tahoma"/>
+          <w:color w:val="3B3838"/>
+          <w:lang w:val="en-NZ"/>
+        </w:rPr>
+        <w:t xml:space="preserve"> using PHP,</w:t>
+      </w:r>
+      <w:r>
+        <w:rPr>
+          <w:rFonts w:asciiTheme="minorHAnsi" w:hAnsiTheme="minorHAnsi" w:cs="Tahoma"/>
+          <w:color w:val="3B3838"/>
+          <w:lang w:val="en-NZ"/>
+        </w:rPr>
+        <w:t xml:space="preserve"> </w:t>
+      </w:r>
+      <w:r>
+        <w:rPr>
+          <w:rFonts w:asciiTheme="minorHAnsi" w:hAnsiTheme="minorHAnsi" w:cs="Tahoma"/>
+          <w:color w:val="3B3838"/>
+          <w:lang w:val="en-NZ"/>
+        </w:rPr>
+        <w:t>Object-oriented programming,</w:t>
+      </w:r>
+      <w:r>
+        <w:rPr>
+          <w:rFonts w:asciiTheme="minorHAnsi" w:hAnsiTheme="minorHAnsi" w:cs="Tahoma"/>
+          <w:color w:val="3B3838"/>
+          <w:lang w:val="en-NZ"/>
+        </w:rPr>
+        <w:t xml:space="preserve"> HTML5/CSS</w:t>
+      </w:r>
+      <w:r>
+        <w:rPr>
+          <w:rFonts w:asciiTheme="minorHAnsi" w:hAnsiTheme="minorHAnsi" w:cs="Tahoma"/>
+          <w:color w:val="3B3838"/>
+          <w:lang w:val="en-NZ"/>
+        </w:rPr>
+        <w:t>3,</w:t>
+      </w:r>
+      <w:r>
+        <w:rPr>
+          <w:rFonts w:asciiTheme="minorHAnsi" w:hAnsiTheme="minorHAnsi" w:cs="Tahoma"/>
+          <w:color w:val="3B3838"/>
+          <w:lang w:val="en-NZ"/>
+        </w:rPr>
+        <w:t xml:space="preserve"> MySQL, Apache</w:t>
+      </w:r>
+      <w:r>
+        <w:rPr>
+          <w:rFonts w:asciiTheme="minorHAnsi" w:hAnsiTheme="minorHAnsi" w:cs="Tahoma"/>
+          <w:color w:val="3B3838"/>
+          <w:lang w:val="en-NZ"/>
+        </w:rPr>
+        <w:t>, AJAX, JavaScript, JQuery, Bootstrap Framework, and LAMP toolsets.</w:t>
+      </w:r>
+    </w:p>
+    <w:p>
+      <w:pPr>
+        <w:spacing w:after="0" w:line="240" w:lineRule="auto"/>
+        <w:rPr>
+          <w:rFonts w:asciiTheme="minorHAnsi" w:hAnsiTheme="minorHAnsi" w:cs="Tahoma"/>
+          <w:b/>
+          <w:lang w:val="en-NZ"/>
+        </w:rPr>
+      </w:pPr>
+      <w:r>
+        <w:rPr>
+          <w:rFonts w:asciiTheme="minorHAnsi" w:hAnsiTheme="minorHAnsi" w:cs="Tahoma"/>
+          <w:b/>
+          <w:sz w:val="24"/>
+          <w:lang w:val="en-NZ"/>
+        </w:rPr>
+        <w:t>Ann’s Volcanic Motel</w:t>
+      </w:r>
+      <w:r>
+        <w:rPr>
+          <w:rFonts w:asciiTheme="minorHAnsi" w:hAnsiTheme="minorHAnsi" w:cs="Tahoma"/>
+          <w:b/>
+          <w:lang w:val="en-NZ"/>
+        </w:rPr>
+        <w:br/>
+      </w:r>
+      <w:r>
+        <w:rPr>
+          <w:rFonts w:asciiTheme="minorHAnsi" w:hAnsiTheme="minorHAnsi" w:cs="Tahoma"/>
+          <w:b/>
+          <w:lang w:val="en-NZ"/>
+        </w:rPr>
+        <w:t>Web</w:t>
+      </w:r>
+      <w:r>
+        <w:rPr>
+          <w:rFonts w:asciiTheme="minorHAnsi" w:hAnsiTheme="minorHAnsi" w:cs="Tahoma"/>
+          <w:b/>
+          <w:lang w:val="en-NZ"/>
+        </w:rPr>
+        <w:t xml:space="preserve"> Developer</w:t>
+      </w:r>
+      <w:r>
+        <w:rPr>
+          <w:rFonts w:asciiTheme="minorHAnsi" w:hAnsiTheme="minorHAnsi" w:cs="Tahoma"/>
+          <w:b/>
+          <w:lang w:val="en-NZ"/>
+        </w:rPr>
+        <w:tab/>
+      </w:r>
+      <w:r>
+        <w:rPr>
+          <w:rFonts w:asciiTheme="minorHAnsi" w:hAnsiTheme="minorHAnsi" w:cs="Tahoma"/>
+          <w:b/>
+          <w:lang w:val="en-NZ"/>
+        </w:rPr>
+        <w:tab/>
+      </w:r>
+      <w:r>
+        <w:rPr>
+          <w:rFonts w:asciiTheme="minorHAnsi" w:hAnsiTheme="minorHAnsi" w:cs="Tahoma"/>
+          <w:b/>
+          <w:lang w:val="en-NZ"/>
+        </w:rPr>
+        <w:tab/>
+      </w:r>
+      <w:r>
+        <w:rPr>
+          <w:rFonts w:asciiTheme="minorHAnsi" w:hAnsiTheme="minorHAnsi" w:cs="Tahoma"/>
+          <w:b/>
+          <w:lang w:val="en-NZ"/>
+        </w:rPr>
+        <w:tab/>
+      </w:r>
+      <w:r>
+        <w:rPr>
+          <w:rFonts w:asciiTheme="minorHAnsi" w:hAnsiTheme="minorHAnsi" w:cs="Tahoma"/>
+          <w:b/>
+          <w:lang w:val="en-NZ"/>
+        </w:rPr>
+        <w:tab/>
+      </w:r>
+      <w:r>
+        <w:rPr>
+          <w:rFonts w:asciiTheme="minorHAnsi" w:hAnsiTheme="minorHAnsi" w:cs="Tahoma"/>
+          <w:b/>
+          <w:lang w:val="en-NZ"/>
+        </w:rPr>
+        <w:tab/>
+      </w:r>
+      <w:r>
+        <w:rPr>
+          <w:rFonts w:asciiTheme="minorHAnsi" w:hAnsiTheme="minorHAnsi" w:cs="Tahoma"/>
+          <w:b/>
+          <w:lang w:val="en-NZ"/>
+        </w:rPr>
+        <w:tab/>
+      </w:r>
+      <w:r>
+        <w:rPr>
+          <w:rFonts w:asciiTheme="minorHAnsi" w:hAnsiTheme="minorHAnsi" w:cs="Tahoma"/>
+          <w:b/>
+          <w:lang w:val="en-NZ"/>
+        </w:rPr>
+        <w:tab/>
+      </w:r>
+      <w:r>
+        <w:rPr>
+          <w:rFonts w:asciiTheme="minorHAnsi" w:hAnsiTheme="minorHAnsi" w:cs="Tahoma"/>
+          <w:b/>
+          <w:lang w:val="en-NZ"/>
+        </w:rPr>
+        <w:tab/>
+      </w:r>
+      <w:r>
+        <w:rPr>
+          <w:rFonts w:asciiTheme="minorHAnsi" w:hAnsiTheme="minorHAnsi" w:cs="Tahoma"/>
+          <w:b/>
+          <w:lang w:val="en-NZ"/>
+        </w:rPr>
+        <w:tab/>
+      </w:r>
+      <w:r>
+        <w:rPr>
+          <w:rFonts w:asciiTheme="minorHAnsi" w:hAnsiTheme="minorHAnsi" w:cs="Tahoma"/>
+          <w:b/>
+          <w:lang w:val="en-NZ"/>
+        </w:rPr>
+        <w:tab/>
+      </w:r>
+      <w:r>
+        <w:rPr>
+          <w:rFonts w:asciiTheme="minorHAnsi" w:hAnsiTheme="minorHAnsi" w:cs="Tahoma"/>
+          <w:b/>
+          <w:lang w:val="en-NZ"/>
+        </w:rPr>
+        <w:t>April</w:t>
+      </w:r>
+      <w:r>
+        <w:rPr>
+          <w:rFonts w:asciiTheme="minorHAnsi" w:hAnsiTheme="minorHAnsi" w:cs="Tahoma"/>
+          <w:b/>
+          <w:lang w:val="en-NZ"/>
+        </w:rPr>
+        <w:t xml:space="preserve"> 2014 – </w:t>
+      </w:r>
+      <w:r>
+        <w:rPr>
+          <w:rFonts w:asciiTheme="minorHAnsi" w:hAnsiTheme="minorHAnsi" w:cs="Tahoma"/>
+          <w:b/>
+          <w:lang w:val="en-NZ"/>
+        </w:rPr>
+        <w:t>May 2014</w:t>
+      </w:r>
+    </w:p>
+    <w:p>
+      <w:pPr>
+        <w:spacing w:after="0" w:line="240" w:lineRule="auto"/>
+        <w:rPr>
+          <w:rFonts w:asciiTheme="minorHAnsi" w:hAnsiTheme="minorHAnsi" w:cs="Tahoma"/>
+          <w:b/>
+          <w:lang w:val="en-NZ"/>
+        </w:rPr>
+      </w:pPr>
+      <w:r>
+        <w:rPr>
+          <w:rFonts w:asciiTheme="minorHAnsi" w:hAnsiTheme="minorHAnsi" w:cs="Tahoma"/>
+          <w:color w:val="3B3838"/>
+          <w:sz w:val="20"/>
+          <w:szCs w:val="20"/>
+          <w:shd w:val="clear" w:color="auto" w:fill="FFFFFF"/>
+        </w:rPr>
+        <w:t xml:space="preserve">107 Malfroy Road, Rotorua, New Zealand </w:t>
+      </w:r>
+    </w:p>
+    <w:p>
+      <w:pPr>
+        <w:spacing w:after="120" w:line="240" w:lineRule="auto"/>
+        <w:rPr>
+          <w:rFonts w:asciiTheme="minorHAnsi" w:hAnsiTheme="minorHAnsi" w:cs="Tahoma"/>
+          <w:color w:val="3B3838"/>
+          <w:lang w:val="en-NZ"/>
+        </w:rPr>
+      </w:pPr>
+      <w:r>
+        <w:rPr>
+          <w:rFonts w:asciiTheme="minorHAnsi" w:hAnsiTheme="minorHAnsi" w:cs="Tahoma"/>
+          <w:color w:val="3B3838"/>
+          <w:lang w:val="en-NZ"/>
+        </w:rPr>
+        <w:t>Responsible for maintaining features and capabilities of the website. Content and images update with FTP connection.  Performing Functional Testing and modification for existing code.</w:t>
+      </w:r>
+    </w:p>
+    <w:p>
+      <w:pPr>
+        <w:pStyle w:val="ListParagraph"/>
+        <w:numPr>
+          <w:ilvl w:val="0"/>
+          <w:numId w:val="17"/>
+        </w:numPr>
+        <w:spacing w:after="0" w:line="240" w:lineRule="auto"/>
+        <w:rPr>
+          <w:rFonts w:asciiTheme="minorHAnsi" w:hAnsiTheme="minorHAnsi" w:cs="Tahoma"/>
+          <w:color w:val="3B3838"/>
+          <w:lang w:val="en-NZ"/>
+        </w:rPr>
+      </w:pPr>
+      <w:r>
+        <w:rPr>
+          <w:rFonts w:asciiTheme="minorHAnsi" w:hAnsiTheme="minorHAnsi" w:cs="Tahoma"/>
+          <w:color w:val="3B3838"/>
+          <w:lang w:val="en-NZ"/>
+        </w:rPr>
+        <w:t>Increased traffic by 35% in one month, and page views per visit by 50%.</w:t>
+      </w:r>
+    </w:p>
+    <w:p>
+      <w:pPr>
+        <w:pStyle w:val="ListParagraph"/>
+        <w:numPr>
+          <w:ilvl w:val="0"/>
+          <w:numId w:val="17"/>
         </w:numPr>
         <w:spacing w:after="240" w:line="240" w:lineRule="auto"/>
         <w:rPr>
@@ -2072,12 +2155,12 @@
         <w:rPr>
           <w:rFonts w:asciiTheme="minorHAnsi" w:hAnsiTheme="minorHAnsi" w:cs="Tahoma"/>
           <w:b/>
+          <w:noProof/>
           <w:spacing w:val="20"/>
           <w:sz w:val="28"/>
           <w:szCs w:val="28"/>
-          <w:lang w:val="en-NZ"/>
-        </w:rPr>
-        <w:t>REFEREES</w:t>
+        </w:rPr>
+        <w:t>EDUCATION</w:t>
       </w:r>
     </w:p>
     <w:p>
@@ -2085,118 +2168,15 @@
         <w:spacing w:before="120" w:after="0" w:line="240" w:lineRule="auto"/>
         <w:rPr>
           <w:rFonts w:asciiTheme="minorHAnsi" w:hAnsiTheme="minorHAnsi" w:cs="Tahoma"/>
-          <w:color w:val="3B3838"/>
-          <w:lang w:val="en-NZ"/>
-        </w:rPr>
-      </w:pPr>
-      <w:r>
-        <w:rPr>
-          <w:rFonts w:asciiTheme="minorHAnsi" w:hAnsiTheme="minorHAnsi" w:cs="Tahoma"/>
-          <w:b/>
-          <w:color w:val="3B3838"/>
-          <w:lang w:val="en-NZ"/>
-        </w:rPr>
-        <w:t xml:space="preserve">Mr. </w:t>
-      </w:r>
-      <w:r>
-        <w:rPr>
-          <w:rFonts w:asciiTheme="minorHAnsi" w:hAnsiTheme="minorHAnsi" w:cs="Tahoma"/>
-          <w:b/>
-          <w:color w:val="3B3838"/>
-          <w:lang w:val="en-NZ"/>
-        </w:rPr>
-        <w:t>Andrew McPherson</w:t>
-      </w:r>
-      <w:r>
-        <w:rPr>
-          <w:rFonts w:asciiTheme="minorHAnsi" w:hAnsiTheme="minorHAnsi" w:cs="Tahoma"/>
-          <w:b/>
-          <w:color w:val="3B3838"/>
-          <w:lang w:val="en-NZ"/>
-        </w:rPr>
-        <w:tab/>
-      </w:r>
-      <w:r>
-        <w:rPr>
-          <w:rFonts w:asciiTheme="minorHAnsi" w:hAnsiTheme="minorHAnsi" w:cs="Tahoma"/>
-          <w:b/>
-          <w:color w:val="3B3838"/>
-          <w:lang w:val="en-NZ"/>
-        </w:rPr>
-        <w:tab/>
-      </w:r>
-      <w:r>
-        <w:rPr>
-          <w:rFonts w:asciiTheme="minorHAnsi" w:hAnsiTheme="minorHAnsi" w:cs="Tahoma"/>
-          <w:b/>
-          <w:color w:val="3B3838"/>
-          <w:lang w:val="en-NZ"/>
-        </w:rPr>
-        <w:tab/>
-      </w:r>
-      <w:r>
-        <w:rPr>
-          <w:rFonts w:asciiTheme="minorHAnsi" w:hAnsiTheme="minorHAnsi" w:cs="Tahoma"/>
-          <w:b/>
-          <w:color w:val="3B3838"/>
-          <w:lang w:val="en-NZ"/>
-        </w:rPr>
-        <w:tab/>
-      </w:r>
-      <w:r>
-        <w:rPr>
-          <w:rFonts w:asciiTheme="minorHAnsi" w:hAnsiTheme="minorHAnsi" w:cs="Tahoma"/>
-          <w:b/>
-          <w:color w:val="3B3838"/>
-          <w:lang w:val="en-NZ"/>
-        </w:rPr>
-        <w:tab/>
-      </w:r>
-      <w:r>
-        <w:rPr>
-          <w:rFonts w:asciiTheme="minorHAnsi" w:hAnsiTheme="minorHAnsi" w:cs="Tahoma"/>
-          <w:b/>
-          <w:color w:val="3B3838"/>
-          <w:lang w:val="en-NZ"/>
-        </w:rPr>
-        <w:tab/>
-      </w:r>
-      <w:r>
-        <w:rPr>
-          <w:rFonts w:asciiTheme="minorHAnsi" w:hAnsiTheme="minorHAnsi" w:cs="Tahoma"/>
-          <w:b/>
-          <w:color w:val="3B3838"/>
-          <w:lang w:val="en-NZ"/>
-        </w:rPr>
-        <w:tab/>
-        <w:t xml:space="preserve">      </w:t>
-      </w:r>
-      <w:r>
-        <w:rPr>
-          <w:rFonts w:asciiTheme="minorHAnsi" w:hAnsiTheme="minorHAnsi" w:cs="Tahoma"/>
-          <w:b/>
-          <w:color w:val="3B3838"/>
-          <w:lang w:val="en-NZ"/>
-        </w:rPr>
-        <w:tab/>
-        <w:t xml:space="preserve">      </w:t>
-      </w:r>
-      <w:r>
-        <w:rPr>
-          <w:rFonts w:asciiTheme="minorHAnsi" w:hAnsiTheme="minorHAnsi" w:cs="Tahoma"/>
-          <w:color w:val="3B3838"/>
-          <w:lang w:val="en-NZ"/>
-        </w:rPr>
-        <w:tab/>
-        <w:t xml:space="preserve">                    </w:t>
-      </w:r>
-      <w:r>
-        <w:rPr>
-          <w:rFonts w:asciiTheme="minorHAnsi" w:hAnsiTheme="minorHAnsi" w:cs="Tahoma"/>
-          <w:color w:val="3B3838"/>
-          <w:lang w:val="en-NZ"/>
-        </w:rPr>
-        <w:t xml:space="preserve">            CEO</w:t>
+          <w:b/>
+        </w:rPr>
+      </w:pPr>
+      <w:r>
+        <w:rPr>
+          <w:rFonts w:asciiTheme="minorHAnsi" w:hAnsiTheme="minorHAnsi" w:cs="Tahoma"/>
+          <w:b/>
+        </w:rPr>
+        <w:t>Auckland University of Technology (2011 - 2013)</w:t>
       </w:r>
     </w:p>
     <w:p>
@@ -2214,7 +2194,7 @@
           <w:color w:val="3B3838"/>
           <w:lang w:val="en-NZ"/>
         </w:rPr>
-        <w:t>Experieco</w:t>
+        <w:t>Bachelor of Computing and Mathematical Science, Major in Computer Science</w:t>
       </w:r>
     </w:p>
     <w:p>
@@ -2222,7 +2202,7 @@
         <w:pStyle w:val="ListParagraph"/>
         <w:numPr>
           <w:ilvl w:val="0"/>
-          <w:numId w:val="9"/>
+          <w:numId w:val="6"/>
         </w:numPr>
         <w:spacing w:after="0" w:line="240" w:lineRule="auto"/>
         <w:rPr>
@@ -2237,29 +2217,239 @@
           <w:color w:val="3B3838"/>
           <w:lang w:val="en-NZ"/>
         </w:rPr>
-        <w:t>Phone:</w:t>
-      </w:r>
-      <w:r>
-        <w:rPr>
-          <w:rFonts w:asciiTheme="minorHAnsi" w:hAnsiTheme="minorHAnsi" w:cs="Tahoma"/>
-        </w:rPr>
-        <w:t xml:space="preserve"> </w:t>
-      </w:r>
-      <w:r>
-        <w:rPr>
-          <w:rFonts w:asciiTheme="minorHAnsi" w:hAnsiTheme="minorHAnsi" w:cs="Tahoma"/>
-          <w:color w:val="3B3838"/>
-          <w:lang w:val="en-NZ"/>
-        </w:rPr>
-        <w:t xml:space="preserve">+64 </w:t>
-      </w:r>
-      <w:r>
-        <w:rPr>
-          <w:rFonts w:asciiTheme="minorHAnsi" w:hAnsiTheme="minorHAnsi" w:cs="Tahoma"/>
-          <w:color w:val="3B3838"/>
-          <w:lang w:val="en-NZ"/>
-        </w:rPr>
-        <w:t>9 3611970</w:t>
+        <w:t>The top achiever in Bachelor of Computing and Mathematical Science at AUT</w:t>
+      </w:r>
+    </w:p>
+    <w:p>
+      <w:pPr>
+        <w:spacing w:before="120" w:after="0" w:line="240" w:lineRule="auto"/>
+        <w:rPr>
+          <w:rFonts w:asciiTheme="minorHAnsi" w:hAnsiTheme="minorHAnsi" w:cs="Tahoma"/>
+          <w:b/>
+        </w:rPr>
+      </w:pPr>
+      <w:r>
+        <w:rPr>
+          <w:rFonts w:asciiTheme="minorHAnsi" w:hAnsiTheme="minorHAnsi" w:cs="Tahoma"/>
+          <w:b/>
+        </w:rPr>
+        <w:t xml:space="preserve">Software Development Job Ready Programme (2015 - Current) </w:t>
+      </w:r>
+    </w:p>
+    <w:p>
+      <w:pPr>
+        <w:spacing w:after="240" w:line="240" w:lineRule="auto"/>
+        <w:rPr>
+          <w:rFonts w:asciiTheme="minorHAnsi" w:hAnsiTheme="minorHAnsi" w:cs="Tahoma"/>
+          <w:color w:val="3B3838"/>
+          <w:lang w:val="en-NZ"/>
+        </w:rPr>
+      </w:pPr>
+      <w:r>
+        <w:rPr>
+          <w:rFonts w:asciiTheme="minorHAnsi" w:hAnsiTheme="minorHAnsi" w:cs="Tahoma"/>
+          <w:color w:val="3B3838"/>
+          <w:lang w:val="en-NZ"/>
+        </w:rPr>
+        <w:t>Industry Connect</w:t>
+      </w:r>
+    </w:p>
+    <w:p>
+      <w:pPr>
+        <w:spacing w:before="120" w:after="0" w:line="240" w:lineRule="auto"/>
+        <w:rPr>
+          <w:rFonts w:asciiTheme="minorHAnsi" w:hAnsiTheme="minorHAnsi" w:cs="Tahoma"/>
+          <w:b/>
+        </w:rPr>
+      </w:pPr>
+      <w:r>
+        <w:rPr>
+          <w:rFonts w:asciiTheme="minorHAnsi" w:hAnsiTheme="minorHAnsi" w:cs="Tahoma"/>
+          <w:b/>
+        </w:rPr>
+        <w:t xml:space="preserve">Oracle Certified Associate </w:t>
+      </w:r>
+    </w:p>
+    <w:p>
+      <w:pPr>
+        <w:spacing w:after="240" w:line="240" w:lineRule="auto"/>
+        <w:rPr>
+          <w:rFonts w:asciiTheme="minorHAnsi" w:hAnsiTheme="minorHAnsi" w:cs="Tahoma"/>
+          <w:color w:val="3B3838"/>
+          <w:lang w:val="en-NZ"/>
+        </w:rPr>
+      </w:pPr>
+      <w:r>
+        <w:rPr>
+          <w:rFonts w:asciiTheme="minorHAnsi" w:hAnsiTheme="minorHAnsi" w:cs="Tahoma"/>
+          <w:color w:val="3B3838"/>
+          <w:lang w:val="en-NZ"/>
+        </w:rPr>
+        <w:t>Java SE 7 Programmer (OCAJP 7)</w:t>
+      </w:r>
+    </w:p>
+    <w:p>
+      <w:pPr>
+        <w:pBdr>
+          <w:bottom w:val="single" w:sz="2" w:space="1" w:color="0000FF"/>
+        </w:pBdr>
+        <w:spacing w:after="0" w:line="240" w:lineRule="auto"/>
+        <w:rPr>
+          <w:rFonts w:asciiTheme="minorHAnsi" w:hAnsiTheme="minorHAnsi" w:cs="Tahoma"/>
+          <w:b/>
+          <w:spacing w:val="20"/>
+          <w:sz w:val="28"/>
+          <w:szCs w:val="28"/>
+          <w:lang w:val="en-NZ"/>
+        </w:rPr>
+      </w:pPr>
+      <w:r>
+        <w:rPr>
+          <w:rFonts w:asciiTheme="minorHAnsi" w:hAnsiTheme="minorHAnsi" w:cs="Tahoma"/>
+          <w:b/>
+          <w:spacing w:val="20"/>
+          <w:sz w:val="28"/>
+          <w:szCs w:val="28"/>
+          <w:lang w:val="en-NZ"/>
+        </w:rPr>
+        <w:t>REFEREES</w:t>
+      </w:r>
+    </w:p>
+    <w:p>
+      <w:pPr>
+        <w:spacing w:before="120" w:after="0" w:line="240" w:lineRule="auto"/>
+        <w:rPr>
+          <w:rFonts w:asciiTheme="minorHAnsi" w:hAnsiTheme="minorHAnsi" w:cs="Tahoma"/>
+          <w:color w:val="3B3838"/>
+          <w:lang w:val="en-NZ"/>
+        </w:rPr>
+      </w:pPr>
+      <w:r>
+        <w:rPr>
+          <w:rFonts w:asciiTheme="minorHAnsi" w:hAnsiTheme="minorHAnsi" w:cs="Tahoma"/>
+          <w:b/>
+          <w:color w:val="3B3838"/>
+          <w:lang w:val="en-NZ"/>
+        </w:rPr>
+        <w:t xml:space="preserve">Mr. </w:t>
+      </w:r>
+      <w:r>
+        <w:rPr>
+          <w:rFonts w:asciiTheme="minorHAnsi" w:hAnsiTheme="minorHAnsi" w:cs="Tahoma"/>
+          <w:b/>
+          <w:color w:val="3B3838"/>
+          <w:lang w:val="en-NZ"/>
+        </w:rPr>
+        <w:t>Andrew McPherson</w:t>
+      </w:r>
+      <w:r>
+        <w:rPr>
+          <w:rFonts w:asciiTheme="minorHAnsi" w:hAnsiTheme="minorHAnsi" w:cs="Tahoma"/>
+          <w:b/>
+          <w:color w:val="3B3838"/>
+          <w:lang w:val="en-NZ"/>
+        </w:rPr>
+        <w:tab/>
+      </w:r>
+      <w:r>
+        <w:rPr>
+          <w:rFonts w:asciiTheme="minorHAnsi" w:hAnsiTheme="minorHAnsi" w:cs="Tahoma"/>
+          <w:b/>
+          <w:color w:val="3B3838"/>
+          <w:lang w:val="en-NZ"/>
+        </w:rPr>
+        <w:tab/>
+      </w:r>
+      <w:r>
+        <w:rPr>
+          <w:rFonts w:asciiTheme="minorHAnsi" w:hAnsiTheme="minorHAnsi" w:cs="Tahoma"/>
+          <w:b/>
+          <w:color w:val="3B3838"/>
+          <w:lang w:val="en-NZ"/>
+        </w:rPr>
+        <w:tab/>
+      </w:r>
+      <w:r>
+        <w:rPr>
+          <w:rFonts w:asciiTheme="minorHAnsi" w:hAnsiTheme="minorHAnsi" w:cs="Tahoma"/>
+          <w:b/>
+          <w:color w:val="3B3838"/>
+          <w:lang w:val="en-NZ"/>
+        </w:rPr>
+        <w:tab/>
+      </w:r>
+      <w:r>
+        <w:rPr>
+          <w:rFonts w:asciiTheme="minorHAnsi" w:hAnsiTheme="minorHAnsi" w:cs="Tahoma"/>
+          <w:b/>
+          <w:color w:val="3B3838"/>
+          <w:lang w:val="en-NZ"/>
+        </w:rPr>
+        <w:tab/>
+      </w:r>
+      <w:r>
+        <w:rPr>
+          <w:rFonts w:asciiTheme="minorHAnsi" w:hAnsiTheme="minorHAnsi" w:cs="Tahoma"/>
+          <w:b/>
+          <w:color w:val="3B3838"/>
+          <w:lang w:val="en-NZ"/>
+        </w:rPr>
+        <w:tab/>
+      </w:r>
+      <w:r>
+        <w:rPr>
+          <w:rFonts w:asciiTheme="minorHAnsi" w:hAnsiTheme="minorHAnsi" w:cs="Tahoma"/>
+          <w:b/>
+          <w:color w:val="3B3838"/>
+          <w:lang w:val="en-NZ"/>
+        </w:rPr>
+        <w:tab/>
+        <w:t xml:space="preserve">      </w:t>
+      </w:r>
+      <w:r>
+        <w:rPr>
+          <w:rFonts w:asciiTheme="minorHAnsi" w:hAnsiTheme="minorHAnsi" w:cs="Tahoma"/>
+          <w:b/>
+          <w:color w:val="3B3838"/>
+          <w:lang w:val="en-NZ"/>
+        </w:rPr>
+        <w:tab/>
+        <w:t xml:space="preserve">      </w:t>
+      </w:r>
+      <w:r>
+        <w:rPr>
+          <w:rFonts w:asciiTheme="minorHAnsi" w:hAnsiTheme="minorHAnsi" w:cs="Tahoma"/>
+          <w:color w:val="3B3838"/>
+          <w:lang w:val="en-NZ"/>
+        </w:rPr>
+        <w:tab/>
+        <w:t xml:space="preserve">                    </w:t>
+      </w:r>
+      <w:r>
+        <w:rPr>
+          <w:rFonts w:asciiTheme="minorHAnsi" w:hAnsiTheme="minorHAnsi" w:cs="Tahoma"/>
+          <w:color w:val="3B3838"/>
+          <w:lang w:val="en-NZ"/>
+        </w:rPr>
+        <w:t xml:space="preserve">            CEO</w:t>
+      </w:r>
+    </w:p>
+    <w:p>
+      <w:pPr>
+        <w:spacing w:after="0" w:line="240" w:lineRule="auto"/>
+        <w:rPr>
+          <w:rFonts w:asciiTheme="minorHAnsi" w:hAnsiTheme="minorHAnsi" w:cs="Tahoma"/>
+          <w:color w:val="3B3838"/>
+          <w:lang w:val="en-NZ"/>
+        </w:rPr>
+      </w:pPr>
+      <w:r>
+        <w:rPr>
+          <w:rFonts w:asciiTheme="minorHAnsi" w:hAnsiTheme="minorHAnsi" w:cs="Tahoma"/>
+          <w:color w:val="3B3838"/>
+          <w:lang w:val="en-NZ"/>
+        </w:rPr>
+        <w:t>Experieco</w:t>
       </w:r>
     </w:p>
     <w:p>
@@ -2267,30 +2457,44 @@
         <w:pStyle w:val="ListParagraph"/>
         <w:numPr>
           <w:ilvl w:val="0"/>
-          <w:numId w:val="9"/>
+          <w:numId w:val="19"/>
         </w:numPr>
-        <w:spacing w:after="120" w:line="240" w:lineRule="auto"/>
-        <w:rPr>
-          <w:rFonts w:asciiTheme="minorHAnsi" w:hAnsiTheme="minorHAnsi" w:cs="Tahoma"/>
-          <w:color w:val="3B3838"/>
-          <w:lang w:val="en-NZ"/>
-        </w:rPr>
-      </w:pPr>
-      <w:r>
-        <w:rPr>
-          <w:rFonts w:asciiTheme="minorHAnsi" w:hAnsiTheme="minorHAnsi" w:cs="Tahoma"/>
-          <w:color w:val="3B3838"/>
-          <w:lang w:val="en-NZ"/>
-        </w:rPr>
-        <w:t xml:space="preserve">Address: </w:t>
-      </w:r>
-      <w:r>
-        <w:rPr>
-          <w:rFonts w:asciiTheme="minorHAnsi" w:hAnsiTheme="minorHAnsi" w:cs="Tahoma"/>
-          <w:color w:val="3B3838"/>
-          <w:lang w:val="en-NZ"/>
-        </w:rPr>
-        <w:t>19 Newton Rd, Grey Lynn, Auckland</w:t>
+        <w:spacing w:after="0" w:line="240" w:lineRule="auto"/>
+        <w:rPr>
+          <w:rFonts w:asciiTheme="minorHAnsi" w:hAnsiTheme="minorHAnsi" w:cs="Tahoma"/>
+          <w:color w:val="3B3838"/>
+          <w:lang w:val="en-NZ"/>
+        </w:rPr>
+      </w:pPr>
+      <w:r>
+        <w:rPr>
+          <w:rFonts w:asciiTheme="minorHAnsi" w:hAnsiTheme="minorHAnsi" w:cs="Tahoma"/>
+          <w:color w:val="3B3838"/>
+          <w:lang w:val="en-NZ"/>
+        </w:rPr>
+        <w:t>Phone:</w:t>
+      </w:r>
+      <w:r>
+        <w:rPr>
+          <w:rFonts w:asciiTheme="minorHAnsi" w:hAnsiTheme="minorHAnsi" w:cs="Tahoma"/>
+        </w:rPr>
+        <w:t xml:space="preserve"> </w:t>
+      </w:r>
+      <w:r>
+        <w:rPr>
+          <w:rFonts w:asciiTheme="minorHAnsi" w:hAnsiTheme="minorHAnsi" w:cs="Tahoma"/>
+          <w:color w:val="3B3838"/>
+          <w:lang w:val="en-NZ"/>
+        </w:rPr>
+        <w:t xml:space="preserve">+64 </w:t>
+      </w:r>
+      <w:r>
+        <w:rPr>
+          <w:rFonts w:asciiTheme="minorHAnsi" w:hAnsiTheme="minorHAnsi" w:cs="Tahoma"/>
+          <w:color w:val="3B3838"/>
+          <w:lang w:val="en-NZ"/>
+        </w:rPr>
+        <w:t>9 3611970</w:t>
       </w:r>
     </w:p>
     <w:p>
@@ -2298,9 +2502,40 @@
         <w:pStyle w:val="ListParagraph"/>
         <w:numPr>
           <w:ilvl w:val="0"/>
-          <w:numId w:val="9"/>
+          <w:numId w:val="19"/>
         </w:numPr>
         <w:spacing w:after="120" w:line="240" w:lineRule="auto"/>
+        <w:rPr>
+          <w:rFonts w:asciiTheme="minorHAnsi" w:hAnsiTheme="minorHAnsi" w:cs="Tahoma"/>
+          <w:color w:val="3B3838"/>
+          <w:lang w:val="en-NZ"/>
+        </w:rPr>
+      </w:pPr>
+      <w:r>
+        <w:rPr>
+          <w:rFonts w:asciiTheme="minorHAnsi" w:hAnsiTheme="minorHAnsi" w:cs="Tahoma"/>
+          <w:color w:val="3B3838"/>
+          <w:lang w:val="en-NZ"/>
+        </w:rPr>
+        <w:t xml:space="preserve">Address: </w:t>
+      </w:r>
+      <w:r>
+        <w:rPr>
+          <w:rFonts w:asciiTheme="minorHAnsi" w:hAnsiTheme="minorHAnsi" w:cs="Tahoma"/>
+          <w:color w:val="3B3838"/>
+          <w:lang w:val="en-NZ"/>
+        </w:rPr>
+        <w:t>19 Newton Rd, Grey Lynn, Auckland</w:t>
+      </w:r>
+    </w:p>
+    <w:p>
+      <w:pPr>
+        <w:pStyle w:val="ListParagraph"/>
+        <w:numPr>
+          <w:ilvl w:val="0"/>
+          <w:numId w:val="19"/>
+        </w:numPr>
+        <w:spacing w:after="0" w:line="240" w:lineRule="auto"/>
         <w:rPr>
           <w:rFonts w:asciiTheme="minorHAnsi" w:hAnsiTheme="minorHAnsi" w:cs="Tahoma"/>
           <w:color w:val="3B3838"/>
@@ -2327,7 +2562,7 @@
     </w:p>
     <w:p>
       <w:pPr>
-        <w:spacing w:before="120" w:after="0" w:line="240" w:lineRule="auto"/>
+        <w:spacing w:after="0" w:line="240" w:lineRule="auto"/>
         <w:rPr>
           <w:rFonts w:asciiTheme="minorHAnsi" w:hAnsiTheme="minorHAnsi" w:cs="Tahoma"/>
           <w:color w:val="3B3838"/>
@@ -2492,7 +2727,7 @@
         <w:pStyle w:val="ListParagraph"/>
         <w:numPr>
           <w:ilvl w:val="0"/>
-          <w:numId w:val="9"/>
+          <w:numId w:val="18"/>
         </w:numPr>
         <w:spacing w:after="0" w:line="240" w:lineRule="auto"/>
         <w:rPr>
@@ -2529,7 +2764,7 @@
         <w:pStyle w:val="ListParagraph"/>
         <w:numPr>
           <w:ilvl w:val="0"/>
-          <w:numId w:val="9"/>
+          <w:numId w:val="18"/>
         </w:numPr>
         <w:spacing w:after="0" w:line="240" w:lineRule="auto"/>
         <w:rPr>
@@ -2576,9 +2811,9 @@
         <w:pStyle w:val="ListParagraph"/>
         <w:numPr>
           <w:ilvl w:val="0"/>
-          <w:numId w:val="9"/>
+          <w:numId w:val="18"/>
         </w:numPr>
-        <w:spacing w:after="120" w:line="240" w:lineRule="auto"/>
+        <w:spacing w:after="0" w:line="240" w:lineRule="auto"/>
         <w:rPr>
           <w:rFonts w:asciiTheme="minorHAnsi" w:hAnsiTheme="minorHAnsi" w:cs="Tahoma"/>
           <w:color w:val="3B3838"/>
@@ -2601,229 +2836,6 @@
           <w:shd w:val="clear" w:color="auto" w:fill="FFFFFF"/>
         </w:rPr>
         <w:t>fraser@datastar-erp.com</w:t>
-      </w:r>
-    </w:p>
-    <w:p>
-      <w:pPr>
-        <w:spacing w:before="120" w:after="0" w:line="240" w:lineRule="auto"/>
-        <w:rPr>
-          <w:rFonts w:asciiTheme="minorHAnsi" w:hAnsiTheme="minorHAnsi" w:cs="Tahoma"/>
-          <w:color w:val="3B3838"/>
-          <w:lang w:val="en-NZ"/>
-        </w:rPr>
-      </w:pPr>
-      <w:r>
-        <w:rPr>
-          <w:rFonts w:asciiTheme="minorHAnsi" w:hAnsiTheme="minorHAnsi" w:cs="Tahoma"/>
-          <w:b/>
-          <w:color w:val="3B3838"/>
-          <w:lang w:val="en-NZ"/>
-        </w:rPr>
-        <w:t>Mr. Ray Lu</w:t>
-      </w:r>
-      <w:r>
-        <w:rPr>
-          <w:rFonts w:asciiTheme="minorHAnsi" w:hAnsiTheme="minorHAnsi" w:cs="Tahoma"/>
-          <w:b/>
-          <w:color w:val="3B3838"/>
-          <w:lang w:val="en-NZ"/>
-        </w:rPr>
-        <w:tab/>
-      </w:r>
-      <w:r>
-        <w:rPr>
-          <w:rFonts w:asciiTheme="minorHAnsi" w:hAnsiTheme="minorHAnsi" w:cs="Tahoma"/>
-          <w:b/>
-          <w:color w:val="3B3838"/>
-          <w:lang w:val="en-NZ"/>
-        </w:rPr>
-        <w:tab/>
-      </w:r>
-      <w:r>
-        <w:rPr>
-          <w:rFonts w:asciiTheme="minorHAnsi" w:hAnsiTheme="minorHAnsi" w:cs="Tahoma"/>
-          <w:b/>
-          <w:color w:val="3B3838"/>
-          <w:lang w:val="en-NZ"/>
-        </w:rPr>
-        <w:tab/>
-      </w:r>
-      <w:r>
-        <w:rPr>
-          <w:rFonts w:asciiTheme="minorHAnsi" w:hAnsiTheme="minorHAnsi" w:cs="Tahoma"/>
-          <w:b/>
-          <w:color w:val="3B3838"/>
-          <w:lang w:val="en-NZ"/>
-        </w:rPr>
-        <w:tab/>
-      </w:r>
-      <w:r>
-        <w:rPr>
-          <w:rFonts w:asciiTheme="minorHAnsi" w:hAnsiTheme="minorHAnsi" w:cs="Tahoma"/>
-          <w:b/>
-          <w:color w:val="3B3838"/>
-          <w:lang w:val="en-NZ"/>
-        </w:rPr>
-        <w:tab/>
-      </w:r>
-      <w:r>
-        <w:rPr>
-          <w:rFonts w:asciiTheme="minorHAnsi" w:hAnsiTheme="minorHAnsi" w:cs="Tahoma"/>
-          <w:b/>
-          <w:color w:val="3B3838"/>
-          <w:lang w:val="en-NZ"/>
-        </w:rPr>
-        <w:tab/>
-      </w:r>
-      <w:r>
-        <w:rPr>
-          <w:rFonts w:asciiTheme="minorHAnsi" w:hAnsiTheme="minorHAnsi" w:cs="Tahoma"/>
-          <w:b/>
-          <w:color w:val="3B3838"/>
-          <w:lang w:val="en-NZ"/>
-        </w:rPr>
-        <w:tab/>
-        <w:t xml:space="preserve">  </w:t>
-      </w:r>
-      <w:bookmarkStart w:id="0" w:name="_GoBack"/>
-      <w:bookmarkEnd w:id="0"/>
-      <w:r>
-        <w:rPr>
-          <w:rFonts w:asciiTheme="minorHAnsi" w:hAnsiTheme="minorHAnsi" w:cs="Tahoma"/>
-          <w:b/>
-          <w:color w:val="3B3838"/>
-          <w:lang w:val="en-NZ"/>
-        </w:rPr>
-        <w:t xml:space="preserve">    </w:t>
-      </w:r>
-      <w:r>
-        <w:rPr>
-          <w:rFonts w:asciiTheme="minorHAnsi" w:hAnsiTheme="minorHAnsi" w:cs="Tahoma"/>
-          <w:b/>
-          <w:color w:val="3B3838"/>
-          <w:lang w:val="en-NZ"/>
-        </w:rPr>
-        <w:tab/>
-        <w:t xml:space="preserve">      </w:t>
-      </w:r>
-      <w:r>
-        <w:rPr>
-          <w:rFonts w:asciiTheme="minorHAnsi" w:hAnsiTheme="minorHAnsi" w:cs="Tahoma"/>
-          <w:color w:val="3B3838"/>
-          <w:lang w:val="en-NZ"/>
-        </w:rPr>
-        <w:tab/>
-        <w:t xml:space="preserve">                                   Technical Director </w:t>
-      </w:r>
-    </w:p>
-    <w:p>
-      <w:pPr>
-        <w:spacing w:after="0" w:line="240" w:lineRule="auto"/>
-        <w:rPr>
-          <w:rFonts w:asciiTheme="minorHAnsi" w:hAnsiTheme="minorHAnsi" w:cs="Tahoma"/>
-          <w:color w:val="3B3838"/>
-          <w:lang w:val="en-NZ"/>
-        </w:rPr>
-      </w:pPr>
-      <w:r>
-        <w:rPr>
-          <w:rFonts w:asciiTheme="minorHAnsi" w:hAnsiTheme="minorHAnsi" w:cs="Tahoma"/>
-          <w:color w:val="3B3838"/>
-          <w:lang w:val="en-NZ"/>
-        </w:rPr>
-        <w:t>Central Station Software</w:t>
-      </w:r>
-    </w:p>
-    <w:p>
-      <w:pPr>
-        <w:pStyle w:val="ListParagraph"/>
-        <w:numPr>
-          <w:ilvl w:val="0"/>
-          <w:numId w:val="9"/>
-        </w:numPr>
-        <w:spacing w:after="0" w:line="240" w:lineRule="auto"/>
-        <w:rPr>
-          <w:rFonts w:asciiTheme="minorHAnsi" w:hAnsiTheme="minorHAnsi" w:cs="Tahoma"/>
-          <w:color w:val="3B3838"/>
-          <w:lang w:val="en-NZ"/>
-        </w:rPr>
-      </w:pPr>
-      <w:r>
-        <w:rPr>
-          <w:rFonts w:asciiTheme="minorHAnsi" w:hAnsiTheme="minorHAnsi" w:cs="Tahoma"/>
-          <w:color w:val="3B3838"/>
-          <w:lang w:val="en-NZ"/>
-        </w:rPr>
-        <w:t>Phone:</w:t>
-      </w:r>
-      <w:r>
-        <w:rPr>
-          <w:rFonts w:asciiTheme="minorHAnsi" w:hAnsiTheme="minorHAnsi" w:cs="Tahoma"/>
-        </w:rPr>
-        <w:t xml:space="preserve"> </w:t>
-      </w:r>
-      <w:r>
-        <w:rPr>
-          <w:rFonts w:asciiTheme="minorHAnsi" w:hAnsiTheme="minorHAnsi" w:cs="Tahoma"/>
-          <w:color w:val="3B3838"/>
-          <w:lang w:val="en-NZ"/>
-        </w:rPr>
-        <w:t>+64 21-982288</w:t>
-      </w:r>
-    </w:p>
-    <w:p>
-      <w:pPr>
-        <w:pStyle w:val="ListParagraph"/>
-        <w:numPr>
-          <w:ilvl w:val="0"/>
-          <w:numId w:val="9"/>
-        </w:numPr>
-        <w:spacing w:after="0" w:line="240" w:lineRule="auto"/>
-        <w:rPr>
-          <w:rFonts w:asciiTheme="minorHAnsi" w:hAnsiTheme="minorHAnsi" w:cs="Tahoma"/>
-          <w:color w:val="3B3838"/>
-          <w:lang w:val="en-NZ"/>
-        </w:rPr>
-      </w:pPr>
-      <w:r>
-        <w:rPr>
-          <w:rFonts w:asciiTheme="minorHAnsi" w:hAnsiTheme="minorHAnsi" w:cs="Tahoma"/>
-          <w:color w:val="3B3838"/>
-          <w:lang w:val="en-NZ"/>
-        </w:rPr>
-        <w:t>Address: 28 Constellation Dr., Rosedale, Albany</w:t>
-      </w:r>
-    </w:p>
-    <w:p>
-      <w:pPr>
-        <w:pStyle w:val="ListParagraph"/>
-        <w:numPr>
-          <w:ilvl w:val="0"/>
-          <w:numId w:val="9"/>
-        </w:numPr>
-        <w:spacing w:after="120" w:line="240" w:lineRule="auto"/>
-        <w:rPr>
-          <w:rFonts w:asciiTheme="minorHAnsi" w:hAnsiTheme="minorHAnsi" w:cs="Tahoma"/>
-          <w:color w:val="3B3838"/>
-          <w:lang w:val="en-NZ"/>
-        </w:rPr>
-      </w:pPr>
-      <w:r>
-        <w:rPr>
-          <w:rFonts w:asciiTheme="minorHAnsi" w:hAnsiTheme="minorHAnsi" w:cs="Tahoma"/>
-          <w:color w:val="3B3838"/>
-          <w:lang w:val="en-NZ"/>
-        </w:rPr>
-        <w:t xml:space="preserve">Email: </w:t>
-      </w:r>
-      <w:r>
-        <w:rPr>
-          <w:rFonts w:asciiTheme="minorHAnsi" w:hAnsiTheme="minorHAnsi" w:cs="Tahoma"/>
-          <w:color w:val="548DD4" w:themeColor="text2" w:themeTint="99"/>
-          <w:szCs w:val="20"/>
-          <w:shd w:val="clear" w:color="auto" w:fill="FFFFFF"/>
-        </w:rPr>
-        <w:t>ray@codemeit.com</w:t>
       </w:r>
     </w:p>
     <w:sectPr>
@@ -3088,6 +3100,119 @@
 <file path=word/numbering.xml><?xml version="1.0" encoding="utf-8"?>
 <w:numbering xmlns:wpc="http://schemas.microsoft.com/office/word/2010/wordprocessingCanvas" xmlns:mc="http://schemas.openxmlformats.org/markup-compatibility/2006" xmlns:o="urn:schemas-microsoft-com:office:office" xmlns:r="http://schemas.openxmlformats.org/officeDocument/2006/relationships" xmlns:m="http://schemas.openxmlformats.org/officeDocument/2006/math" xmlns:v="urn:schemas-microsoft-com:vml" xmlns:wp14="http://schemas.microsoft.com/office/word/2010/wordprocessingDrawing" xmlns:wp="http://schemas.openxmlformats.org/drawingml/2006/wordprocessingDrawing" xmlns:w10="urn:schemas-microsoft-com:office:word" xmlns:w="http://schemas.openxmlformats.org/wordprocessingml/2006/main" xmlns:w14="http://schemas.microsoft.com/office/word/2010/wordml" xmlns:w15="http://schemas.microsoft.com/office/word/2012/wordml" xmlns:wpg="http://schemas.microsoft.com/office/word/2010/wordprocessingGroup" xmlns:wpi="http://schemas.microsoft.com/office/word/2010/wordprocessingInk" xmlns:wne="http://schemas.microsoft.com/office/word/2006/wordml" xmlns:wps="http://schemas.microsoft.com/office/word/2010/wordprocessingShape" mc:Ignorable="w14 w15 wp14">
   <w:abstractNum w:abstractNumId="0" w15:restartNumberingAfterBreak="0">
+    <w:nsid w:val="0B2F476F"/>
+    <w:multiLevelType w:val="hybridMultilevel"/>
+    <w:tmpl w:val="5F187CAC"/>
+    <w:lvl w:ilvl="0" w:tplc="14090001">
+      <w:start w:val="1"/>
+      <w:numFmt w:val="bullet"/>
+      <w:lvlText w:val=""/>
+      <w:lvlJc w:val="left"/>
+      <w:pPr>
+        <w:ind w:left="360" w:hanging="360"/>
+      </w:pPr>
+      <w:rPr>
+        <w:rFonts w:ascii="Symbol" w:hAnsi="Symbol" w:hint="default"/>
+      </w:rPr>
+    </w:lvl>
+    <w:lvl w:ilvl="1" w:tplc="04090005">
+      <w:start w:val="1"/>
+      <w:numFmt w:val="bullet"/>
+      <w:lvlText w:val=""/>
+      <w:lvlJc w:val="left"/>
+      <w:pPr>
+        <w:ind w:left="1080" w:hanging="360"/>
+      </w:pPr>
+      <w:rPr>
+        <w:rFonts w:ascii="Wingdings" w:hAnsi="Wingdings" w:hint="default"/>
+      </w:rPr>
+    </w:lvl>
+    <w:lvl w:ilvl="2" w:tplc="14090005" w:tentative="1">
+      <w:start w:val="1"/>
+      <w:numFmt w:val="bullet"/>
+      <w:lvlText w:val=""/>
+      <w:lvlJc w:val="left"/>
+      <w:pPr>
+        <w:ind w:left="1800" w:hanging="360"/>
+      </w:pPr>
+      <w:rPr>
+        <w:rFonts w:ascii="Wingdings" w:hAnsi="Wingdings" w:hint="default"/>
+      </w:rPr>
+    </w:lvl>
+    <w:lvl w:ilvl="3" w:tplc="14090001" w:tentative="1">
+      <w:start w:val="1"/>
+      <w:numFmt w:val="bullet"/>
+      <w:lvlText w:val=""/>
+      <w:lvlJc w:val="left"/>
+      <w:pPr>
+        <w:ind w:left="2520" w:hanging="360"/>
+      </w:pPr>
+      <w:rPr>
+        <w:rFonts w:ascii="Symbol" w:hAnsi="Symbol" w:hint="default"/>
+      </w:rPr>
+    </w:lvl>
+    <w:lvl w:ilvl="4" w:tplc="14090003" w:tentative="1">
+      <w:start w:val="1"/>
+      <w:numFmt w:val="bullet"/>
+      <w:lvlText w:val="o"/>
+      <w:lvlJc w:val="left"/>
+      <w:pPr>
+        <w:ind w:left="3240" w:hanging="360"/>
+      </w:pPr>
+      <w:rPr>
+        <w:rFonts w:ascii="Courier New" w:hAnsi="Courier New" w:cs="Courier New" w:hint="default"/>
+      </w:rPr>
+    </w:lvl>
+    <w:lvl w:ilvl="5" w:tplc="14090005" w:tentative="1">
+      <w:start w:val="1"/>
+      <w:numFmt w:val="bullet"/>
+      <w:lvlText w:val=""/>
+      <w:lvlJc w:val="left"/>
+      <w:pPr>
+        <w:ind w:left="3960" w:hanging="360"/>
+      </w:pPr>
+      <w:rPr>
+        <w:rFonts w:ascii="Wingdings" w:hAnsi="Wingdings" w:hint="default"/>
+      </w:rPr>
+    </w:lvl>
+    <w:lvl w:ilvl="6" w:tplc="14090001" w:tentative="1">
+      <w:start w:val="1"/>
+      <w:numFmt w:val="bullet"/>
+      <w:lvlText w:val=""/>
+      <w:lvlJc w:val="left"/>
+      <w:pPr>
+        <w:ind w:left="4680" w:hanging="360"/>
+      </w:pPr>
+      <w:rPr>
+        <w:rFonts w:ascii="Symbol" w:hAnsi="Symbol" w:hint="default"/>
+      </w:rPr>
+    </w:lvl>
+    <w:lvl w:ilvl="7" w:tplc="14090003" w:tentative="1">
+      <w:start w:val="1"/>
+      <w:numFmt w:val="bullet"/>
+      <w:lvlText w:val="o"/>
+      <w:lvlJc w:val="left"/>
+      <w:pPr>
+        <w:ind w:left="5400" w:hanging="360"/>
+      </w:pPr>
+      <w:rPr>
+        <w:rFonts w:ascii="Courier New" w:hAnsi="Courier New" w:cs="Courier New" w:hint="default"/>
+      </w:rPr>
+    </w:lvl>
+    <w:lvl w:ilvl="8" w:tplc="14090005" w:tentative="1">
+      <w:start w:val="1"/>
+      <w:numFmt w:val="bullet"/>
+      <w:lvlText w:val=""/>
+      <w:lvlJc w:val="left"/>
+      <w:pPr>
+        <w:ind w:left="6120" w:hanging="360"/>
+      </w:pPr>
+      <w:rPr>
+        <w:rFonts w:ascii="Wingdings" w:hAnsi="Wingdings" w:hint="default"/>
+      </w:rPr>
+    </w:lvl>
+  </w:abstractNum>
+  <w:abstractNum w:abstractNumId="1" w15:restartNumberingAfterBreak="0">
     <w:nsid w:val="10432088"/>
     <w:multiLevelType w:val="hybridMultilevel"/>
     <w:tmpl w:val="4810F454"/>
@@ -3200,7 +3325,122 @@
       </w:rPr>
     </w:lvl>
   </w:abstractNum>
-  <w:abstractNum w:abstractNumId="1" w15:restartNumberingAfterBreak="0">
+  <w:abstractNum w:abstractNumId="2" w15:restartNumberingAfterBreak="0">
+    <w:nsid w:val="1BDE5AB1"/>
+    <w:multiLevelType w:val="hybridMultilevel"/>
+    <w:tmpl w:val="18C0C806"/>
+    <w:lvl w:ilvl="0" w:tplc="BE38193C">
+      <w:start w:val="1"/>
+      <w:numFmt w:val="bullet"/>
+      <w:lvlText w:val=""/>
+      <w:lvlJc w:val="left"/>
+      <w:pPr>
+        <w:ind w:left="720" w:hanging="360"/>
+      </w:pPr>
+      <w:rPr>
+        <w:rFonts w:ascii="Wingdings" w:hAnsi="Wingdings" w:hint="default"/>
+        <w:sz w:val="22"/>
+        <w:szCs w:val="22"/>
+      </w:rPr>
+    </w:lvl>
+    <w:lvl w:ilvl="1" w:tplc="14090003" w:tentative="1">
+      <w:start w:val="1"/>
+      <w:numFmt w:val="bullet"/>
+      <w:lvlText w:val="o"/>
+      <w:lvlJc w:val="left"/>
+      <w:pPr>
+        <w:ind w:left="1440" w:hanging="360"/>
+      </w:pPr>
+      <w:rPr>
+        <w:rFonts w:ascii="Courier New" w:hAnsi="Courier New" w:cs="Courier New" w:hint="default"/>
+      </w:rPr>
+    </w:lvl>
+    <w:lvl w:ilvl="2" w:tplc="14090005" w:tentative="1">
+      <w:start w:val="1"/>
+      <w:numFmt w:val="bullet"/>
+      <w:lvlText w:val=""/>
+      <w:lvlJc w:val="left"/>
+      <w:pPr>
+        <w:ind w:left="2160" w:hanging="360"/>
+      </w:pPr>
+      <w:rPr>
+        <w:rFonts w:ascii="Wingdings" w:hAnsi="Wingdings" w:hint="default"/>
+      </w:rPr>
+    </w:lvl>
+    <w:lvl w:ilvl="3" w:tplc="14090001" w:tentative="1">
+      <w:start w:val="1"/>
+      <w:numFmt w:val="bullet"/>
+      <w:lvlText w:val=""/>
+      <w:lvlJc w:val="left"/>
+      <w:pPr>
+        <w:ind w:left="2880" w:hanging="360"/>
+      </w:pPr>
+      <w:rPr>
+        <w:rFonts w:ascii="Symbol" w:hAnsi="Symbol" w:hint="default"/>
+      </w:rPr>
+    </w:lvl>
+    <w:lvl w:ilvl="4" w:tplc="14090003" w:tentative="1">
+      <w:start w:val="1"/>
+      <w:numFmt w:val="bullet"/>
+      <w:lvlText w:val="o"/>
+      <w:lvlJc w:val="left"/>
+      <w:pPr>
+        <w:ind w:left="3600" w:hanging="360"/>
+      </w:pPr>
+      <w:rPr>
+        <w:rFonts w:ascii="Courier New" w:hAnsi="Courier New" w:cs="Courier New" w:hint="default"/>
+      </w:rPr>
+    </w:lvl>
+    <w:lvl w:ilvl="5" w:tplc="14090005" w:tentative="1">
+      <w:start w:val="1"/>
+      <w:numFmt w:val="bullet"/>
+      <w:lvlText w:val=""/>
+      <w:lvlJc w:val="left"/>
+      <w:pPr>
+        <w:ind w:left="4320" w:hanging="360"/>
+      </w:pPr>
+      <w:rPr>
+        <w:rFonts w:ascii="Wingdings" w:hAnsi="Wingdings" w:hint="default"/>
+      </w:rPr>
+    </w:lvl>
+    <w:lvl w:ilvl="6" w:tplc="14090001" w:tentative="1">
+      <w:start w:val="1"/>
+      <w:numFmt w:val="bullet"/>
+      <w:lvlText w:val=""/>
+      <w:lvlJc w:val="left"/>
+      <w:pPr>
+        <w:ind w:left="5040" w:hanging="360"/>
+      </w:pPr>
+      <w:rPr>
+        <w:rFonts w:ascii="Symbol" w:hAnsi="Symbol" w:hint="default"/>
+      </w:rPr>
+    </w:lvl>
+    <w:lvl w:ilvl="7" w:tplc="14090003" w:tentative="1">
+      <w:start w:val="1"/>
+      <w:numFmt w:val="bullet"/>
+      <w:lvlText w:val="o"/>
+      <w:lvlJc w:val="left"/>
+      <w:pPr>
+        <w:ind w:left="5760" w:hanging="360"/>
+      </w:pPr>
+      <w:rPr>
+        <w:rFonts w:ascii="Courier New" w:hAnsi="Courier New" w:cs="Courier New" w:hint="default"/>
+      </w:rPr>
+    </w:lvl>
+    <w:lvl w:ilvl="8" w:tplc="14090005" w:tentative="1">
+      <w:start w:val="1"/>
+      <w:numFmt w:val="bullet"/>
+      <w:lvlText w:val=""/>
+      <w:lvlJc w:val="left"/>
+      <w:pPr>
+        <w:ind w:left="6480" w:hanging="360"/>
+      </w:pPr>
+      <w:rPr>
+        <w:rFonts w:ascii="Wingdings" w:hAnsi="Wingdings" w:hint="default"/>
+      </w:rPr>
+    </w:lvl>
+  </w:abstractNum>
+  <w:abstractNum w:abstractNumId="3" w15:restartNumberingAfterBreak="0">
     <w:nsid w:val="1E76578B"/>
     <w:multiLevelType w:val="hybridMultilevel"/>
     <w:tmpl w:val="81B4667C"/>
@@ -3313,120 +3553,346 @@
       </w:rPr>
     </w:lvl>
   </w:abstractNum>
-  <w:abstractNum w:abstractNumId="2" w15:restartNumberingAfterBreak="0">
+  <w:abstractNum w:abstractNumId="4" w15:restartNumberingAfterBreak="0">
     <w:nsid w:val="1F715DCA"/>
     <w:multiLevelType w:val="hybridMultilevel"/>
-    <w:tmpl w:val="D2D0EFBA"/>
-    <w:lvl w:ilvl="0" w:tplc="04090005">
+    <w:tmpl w:val="38B4A0E4"/>
+    <w:lvl w:ilvl="0" w:tplc="14090001">
+      <w:start w:val="1"/>
+      <w:numFmt w:val="bullet"/>
+      <w:lvlText w:val=""/>
+      <w:lvlJc w:val="left"/>
+      <w:pPr>
+        <w:ind w:left="420" w:hanging="420"/>
+      </w:pPr>
+      <w:rPr>
+        <w:rFonts w:ascii="Symbol" w:hAnsi="Symbol" w:hint="default"/>
+      </w:rPr>
+    </w:lvl>
+    <w:lvl w:ilvl="1" w:tplc="04090003" w:tentative="1">
+      <w:start w:val="1"/>
+      <w:numFmt w:val="bullet"/>
+      <w:lvlText w:val=""/>
+      <w:lvlJc w:val="left"/>
+      <w:pPr>
+        <w:ind w:left="840" w:hanging="420"/>
+      </w:pPr>
+      <w:rPr>
+        <w:rFonts w:ascii="Wingdings" w:hAnsi="Wingdings" w:hint="default"/>
+      </w:rPr>
+    </w:lvl>
+    <w:lvl w:ilvl="2" w:tplc="04090005" w:tentative="1">
+      <w:start w:val="1"/>
+      <w:numFmt w:val="bullet"/>
+      <w:lvlText w:val=""/>
+      <w:lvlJc w:val="left"/>
+      <w:pPr>
+        <w:ind w:left="1260" w:hanging="420"/>
+      </w:pPr>
+      <w:rPr>
+        <w:rFonts w:ascii="Wingdings" w:hAnsi="Wingdings" w:hint="default"/>
+      </w:rPr>
+    </w:lvl>
+    <w:lvl w:ilvl="3" w:tplc="04090001" w:tentative="1">
+      <w:start w:val="1"/>
+      <w:numFmt w:val="bullet"/>
+      <w:lvlText w:val=""/>
+      <w:lvlJc w:val="left"/>
+      <w:pPr>
+        <w:ind w:left="1680" w:hanging="420"/>
+      </w:pPr>
+      <w:rPr>
+        <w:rFonts w:ascii="Wingdings" w:hAnsi="Wingdings" w:hint="default"/>
+      </w:rPr>
+    </w:lvl>
+    <w:lvl w:ilvl="4" w:tplc="04090003" w:tentative="1">
+      <w:start w:val="1"/>
+      <w:numFmt w:val="bullet"/>
+      <w:lvlText w:val=""/>
+      <w:lvlJc w:val="left"/>
+      <w:pPr>
+        <w:ind w:left="2100" w:hanging="420"/>
+      </w:pPr>
+      <w:rPr>
+        <w:rFonts w:ascii="Wingdings" w:hAnsi="Wingdings" w:hint="default"/>
+      </w:rPr>
+    </w:lvl>
+    <w:lvl w:ilvl="5" w:tplc="04090005" w:tentative="1">
+      <w:start w:val="1"/>
+      <w:numFmt w:val="bullet"/>
+      <w:lvlText w:val=""/>
+      <w:lvlJc w:val="left"/>
+      <w:pPr>
+        <w:ind w:left="2520" w:hanging="420"/>
+      </w:pPr>
+      <w:rPr>
+        <w:rFonts w:ascii="Wingdings" w:hAnsi="Wingdings" w:hint="default"/>
+      </w:rPr>
+    </w:lvl>
+    <w:lvl w:ilvl="6" w:tplc="04090001" w:tentative="1">
+      <w:start w:val="1"/>
+      <w:numFmt w:val="bullet"/>
+      <w:lvlText w:val=""/>
+      <w:lvlJc w:val="left"/>
+      <w:pPr>
+        <w:ind w:left="2940" w:hanging="420"/>
+      </w:pPr>
+      <w:rPr>
+        <w:rFonts w:ascii="Wingdings" w:hAnsi="Wingdings" w:hint="default"/>
+      </w:rPr>
+    </w:lvl>
+    <w:lvl w:ilvl="7" w:tplc="04090003" w:tentative="1">
+      <w:start w:val="1"/>
+      <w:numFmt w:val="bullet"/>
+      <w:lvlText w:val=""/>
+      <w:lvlJc w:val="left"/>
+      <w:pPr>
+        <w:ind w:left="3360" w:hanging="420"/>
+      </w:pPr>
+      <w:rPr>
+        <w:rFonts w:ascii="Wingdings" w:hAnsi="Wingdings" w:hint="default"/>
+      </w:rPr>
+    </w:lvl>
+    <w:lvl w:ilvl="8" w:tplc="04090005" w:tentative="1">
+      <w:start w:val="1"/>
+      <w:numFmt w:val="bullet"/>
+      <w:lvlText w:val=""/>
+      <w:lvlJc w:val="left"/>
+      <w:pPr>
+        <w:ind w:left="3780" w:hanging="420"/>
+      </w:pPr>
+      <w:rPr>
+        <w:rFonts w:ascii="Wingdings" w:hAnsi="Wingdings" w:hint="default"/>
+      </w:rPr>
+    </w:lvl>
+  </w:abstractNum>
+  <w:abstractNum w:abstractNumId="5" w15:restartNumberingAfterBreak="0">
+    <w:nsid w:val="1F786434"/>
+    <w:multiLevelType w:val="hybridMultilevel"/>
+    <w:tmpl w:val="F5F0BA0C"/>
+    <w:lvl w:ilvl="0" w:tplc="14090001">
+      <w:start w:val="1"/>
+      <w:numFmt w:val="bullet"/>
+      <w:lvlText w:val=""/>
+      <w:lvlJc w:val="left"/>
+      <w:pPr>
+        <w:ind w:left="420" w:hanging="420"/>
+      </w:pPr>
+      <w:rPr>
+        <w:rFonts w:ascii="Symbol" w:hAnsi="Symbol" w:hint="default"/>
+      </w:rPr>
+    </w:lvl>
+    <w:lvl w:ilvl="1" w:tplc="04090003" w:tentative="1">
+      <w:start w:val="1"/>
+      <w:numFmt w:val="bullet"/>
+      <w:lvlText w:val=""/>
+      <w:lvlJc w:val="left"/>
+      <w:pPr>
+        <w:ind w:left="840" w:hanging="420"/>
+      </w:pPr>
+      <w:rPr>
+        <w:rFonts w:ascii="Wingdings" w:hAnsi="Wingdings" w:hint="default"/>
+      </w:rPr>
+    </w:lvl>
+    <w:lvl w:ilvl="2" w:tplc="04090005" w:tentative="1">
+      <w:start w:val="1"/>
+      <w:numFmt w:val="bullet"/>
+      <w:lvlText w:val=""/>
+      <w:lvlJc w:val="left"/>
+      <w:pPr>
+        <w:ind w:left="1260" w:hanging="420"/>
+      </w:pPr>
+      <w:rPr>
+        <w:rFonts w:ascii="Wingdings" w:hAnsi="Wingdings" w:hint="default"/>
+      </w:rPr>
+    </w:lvl>
+    <w:lvl w:ilvl="3" w:tplc="04090001" w:tentative="1">
+      <w:start w:val="1"/>
+      <w:numFmt w:val="bullet"/>
+      <w:lvlText w:val=""/>
+      <w:lvlJc w:val="left"/>
+      <w:pPr>
+        <w:ind w:left="1680" w:hanging="420"/>
+      </w:pPr>
+      <w:rPr>
+        <w:rFonts w:ascii="Wingdings" w:hAnsi="Wingdings" w:hint="default"/>
+      </w:rPr>
+    </w:lvl>
+    <w:lvl w:ilvl="4" w:tplc="04090003" w:tentative="1">
+      <w:start w:val="1"/>
+      <w:numFmt w:val="bullet"/>
+      <w:lvlText w:val=""/>
+      <w:lvlJc w:val="left"/>
+      <w:pPr>
+        <w:ind w:left="2100" w:hanging="420"/>
+      </w:pPr>
+      <w:rPr>
+        <w:rFonts w:ascii="Wingdings" w:hAnsi="Wingdings" w:hint="default"/>
+      </w:rPr>
+    </w:lvl>
+    <w:lvl w:ilvl="5" w:tplc="04090005" w:tentative="1">
+      <w:start w:val="1"/>
+      <w:numFmt w:val="bullet"/>
+      <w:lvlText w:val=""/>
+      <w:lvlJc w:val="left"/>
+      <w:pPr>
+        <w:ind w:left="2520" w:hanging="420"/>
+      </w:pPr>
+      <w:rPr>
+        <w:rFonts w:ascii="Wingdings" w:hAnsi="Wingdings" w:hint="default"/>
+      </w:rPr>
+    </w:lvl>
+    <w:lvl w:ilvl="6" w:tplc="04090001" w:tentative="1">
+      <w:start w:val="1"/>
+      <w:numFmt w:val="bullet"/>
+      <w:lvlText w:val=""/>
+      <w:lvlJc w:val="left"/>
+      <w:pPr>
+        <w:ind w:left="2940" w:hanging="420"/>
+      </w:pPr>
+      <w:rPr>
+        <w:rFonts w:ascii="Wingdings" w:hAnsi="Wingdings" w:hint="default"/>
+      </w:rPr>
+    </w:lvl>
+    <w:lvl w:ilvl="7" w:tplc="04090003" w:tentative="1">
+      <w:start w:val="1"/>
+      <w:numFmt w:val="bullet"/>
+      <w:lvlText w:val=""/>
+      <w:lvlJc w:val="left"/>
+      <w:pPr>
+        <w:ind w:left="3360" w:hanging="420"/>
+      </w:pPr>
+      <w:rPr>
+        <w:rFonts w:ascii="Wingdings" w:hAnsi="Wingdings" w:hint="default"/>
+      </w:rPr>
+    </w:lvl>
+    <w:lvl w:ilvl="8" w:tplc="04090005" w:tentative="1">
+      <w:start w:val="1"/>
+      <w:numFmt w:val="bullet"/>
+      <w:lvlText w:val=""/>
+      <w:lvlJc w:val="left"/>
+      <w:pPr>
+        <w:ind w:left="3780" w:hanging="420"/>
+      </w:pPr>
+      <w:rPr>
+        <w:rFonts w:ascii="Wingdings" w:hAnsi="Wingdings" w:hint="default"/>
+      </w:rPr>
+    </w:lvl>
+  </w:abstractNum>
+  <w:abstractNum w:abstractNumId="6" w15:restartNumberingAfterBreak="0">
+    <w:nsid w:val="28F02883"/>
+    <w:multiLevelType w:val="hybridMultilevel"/>
+    <w:tmpl w:val="BF1AD418"/>
+    <w:lvl w:ilvl="0" w:tplc="14090001">
+      <w:start w:val="1"/>
+      <w:numFmt w:val="bullet"/>
+      <w:lvlText w:val=""/>
+      <w:lvlJc w:val="left"/>
+      <w:pPr>
+        <w:ind w:left="360" w:hanging="360"/>
+      </w:pPr>
+      <w:rPr>
+        <w:rFonts w:ascii="Symbol" w:hAnsi="Symbol" w:hint="default"/>
+      </w:rPr>
+    </w:lvl>
+    <w:lvl w:ilvl="1" w:tplc="04090005">
       <w:start w:val="1"/>
       <w:numFmt w:val="bullet"/>
       <w:lvlText w:val=""/>
       <w:lvlJc w:val="left"/>
       <w:pPr>
-        <w:ind w:left="420" w:hanging="420"/>
-      </w:pPr>
-      <w:rPr>
-        <w:rFonts w:ascii="Wingdings" w:hAnsi="Wingdings" w:hint="default"/>
-      </w:rPr>
-    </w:lvl>
-    <w:lvl w:ilvl="1" w:tplc="04090003" w:tentative="1">
-      <w:start w:val="1"/>
-      <w:numFmt w:val="bullet"/>
-      <w:lvlText w:val=""/>
-      <w:lvlJc w:val="left"/>
-      <w:pPr>
-        <w:ind w:left="840" w:hanging="420"/>
-      </w:pPr>
-      <w:rPr>
-        <w:rFonts w:ascii="Wingdings" w:hAnsi="Wingdings" w:hint="default"/>
-      </w:rPr>
-    </w:lvl>
-    <w:lvl w:ilvl="2" w:tplc="04090005" w:tentative="1">
-      <w:start w:val="1"/>
-      <w:numFmt w:val="bullet"/>
-      <w:lvlText w:val=""/>
-      <w:lvlJc w:val="left"/>
-      <w:pPr>
-        <w:ind w:left="1260" w:hanging="420"/>
-      </w:pPr>
-      <w:rPr>
-        <w:rFonts w:ascii="Wingdings" w:hAnsi="Wingdings" w:hint="default"/>
-      </w:rPr>
-    </w:lvl>
-    <w:lvl w:ilvl="3" w:tplc="04090001" w:tentative="1">
-      <w:start w:val="1"/>
-      <w:numFmt w:val="bullet"/>
-      <w:lvlText w:val=""/>
-      <w:lvlJc w:val="left"/>
-      <w:pPr>
-        <w:ind w:left="1680" w:hanging="420"/>
-      </w:pPr>
-      <w:rPr>
-        <w:rFonts w:ascii="Wingdings" w:hAnsi="Wingdings" w:hint="default"/>
-      </w:rPr>
-    </w:lvl>
-    <w:lvl w:ilvl="4" w:tplc="04090003" w:tentative="1">
-      <w:start w:val="1"/>
-      <w:numFmt w:val="bullet"/>
-      <w:lvlText w:val=""/>
-      <w:lvlJc w:val="left"/>
-      <w:pPr>
-        <w:ind w:left="2100" w:hanging="420"/>
-      </w:pPr>
-      <w:rPr>
-        <w:rFonts w:ascii="Wingdings" w:hAnsi="Wingdings" w:hint="default"/>
-      </w:rPr>
-    </w:lvl>
-    <w:lvl w:ilvl="5" w:tplc="04090005" w:tentative="1">
-      <w:start w:val="1"/>
-      <w:numFmt w:val="bullet"/>
-      <w:lvlText w:val=""/>
-      <w:lvlJc w:val="left"/>
-      <w:pPr>
-        <w:ind w:left="2520" w:hanging="420"/>
-      </w:pPr>
-      <w:rPr>
-        <w:rFonts w:ascii="Wingdings" w:hAnsi="Wingdings" w:hint="default"/>
-      </w:rPr>
-    </w:lvl>
-    <w:lvl w:ilvl="6" w:tplc="04090001" w:tentative="1">
-      <w:start w:val="1"/>
-      <w:numFmt w:val="bullet"/>
-      <w:lvlText w:val=""/>
-      <w:lvlJc w:val="left"/>
-      <w:pPr>
-        <w:ind w:left="2940" w:hanging="420"/>
-      </w:pPr>
-      <w:rPr>
-        <w:rFonts w:ascii="Wingdings" w:hAnsi="Wingdings" w:hint="default"/>
-      </w:rPr>
-    </w:lvl>
-    <w:lvl w:ilvl="7" w:tplc="04090003" w:tentative="1">
-      <w:start w:val="1"/>
-      <w:numFmt w:val="bullet"/>
-      <w:lvlText w:val=""/>
-      <w:lvlJc w:val="left"/>
-      <w:pPr>
-        <w:ind w:left="3360" w:hanging="420"/>
-      </w:pPr>
-      <w:rPr>
-        <w:rFonts w:ascii="Wingdings" w:hAnsi="Wingdings" w:hint="default"/>
-      </w:rPr>
-    </w:lvl>
-    <w:lvl w:ilvl="8" w:tplc="04090005" w:tentative="1">
-      <w:start w:val="1"/>
-      <w:numFmt w:val="bullet"/>
-      <w:lvlText w:val=""/>
-      <w:lvlJc w:val="left"/>
-      <w:pPr>
-        <w:ind w:left="3780" w:hanging="420"/>
+        <w:ind w:left="1080" w:hanging="360"/>
+      </w:pPr>
+      <w:rPr>
+        <w:rFonts w:ascii="Wingdings" w:hAnsi="Wingdings" w:hint="default"/>
+      </w:rPr>
+    </w:lvl>
+    <w:lvl w:ilvl="2" w:tplc="14090005" w:tentative="1">
+      <w:start w:val="1"/>
+      <w:numFmt w:val="bullet"/>
+      <w:lvlText w:val=""/>
+      <w:lvlJc w:val="left"/>
+      <w:pPr>
+        <w:ind w:left="1800" w:hanging="360"/>
+      </w:pPr>
+      <w:rPr>
+        <w:rFonts w:ascii="Wingdings" w:hAnsi="Wingdings" w:hint="default"/>
+      </w:rPr>
+    </w:lvl>
+    <w:lvl w:ilvl="3" w:tplc="14090001" w:tentative="1">
+      <w:start w:val="1"/>
+      <w:numFmt w:val="bullet"/>
+      <w:lvlText w:val=""/>
+      <w:lvlJc w:val="left"/>
+      <w:pPr>
+        <w:ind w:left="2520" w:hanging="360"/>
+      </w:pPr>
+      <w:rPr>
+        <w:rFonts w:ascii="Symbol" w:hAnsi="Symbol" w:hint="default"/>
+      </w:rPr>
+    </w:lvl>
+    <w:lvl w:ilvl="4" w:tplc="14090003" w:tentative="1">
+      <w:start w:val="1"/>
+      <w:numFmt w:val="bullet"/>
+      <w:lvlText w:val="o"/>
+      <w:lvlJc w:val="left"/>
+      <w:pPr>
+        <w:ind w:left="3240" w:hanging="360"/>
+      </w:pPr>
+      <w:rPr>
+        <w:rFonts w:ascii="Courier New" w:hAnsi="Courier New" w:cs="Courier New" w:hint="default"/>
+      </w:rPr>
+    </w:lvl>
+    <w:lvl w:ilvl="5" w:tplc="14090005" w:tentative="1">
+      <w:start w:val="1"/>
+      <w:numFmt w:val="bullet"/>
+      <w:lvlText w:val=""/>
+      <w:lvlJc w:val="left"/>
+      <w:pPr>
+        <w:ind w:left="3960" w:hanging="360"/>
+      </w:pPr>
+      <w:rPr>
+        <w:rFonts w:ascii="Wingdings" w:hAnsi="Wingdings" w:hint="default"/>
+      </w:rPr>
+    </w:lvl>
+    <w:lvl w:ilvl="6" w:tplc="14090001" w:tentative="1">
+      <w:start w:val="1"/>
+      <w:numFmt w:val="bullet"/>
+      <w:lvlText w:val=""/>
+      <w:lvlJc w:val="left"/>
+      <w:pPr>
+        <w:ind w:left="4680" w:hanging="360"/>
+      </w:pPr>
+      <w:rPr>
+        <w:rFonts w:ascii="Symbol" w:hAnsi="Symbol" w:hint="default"/>
+      </w:rPr>
+    </w:lvl>
+    <w:lvl w:ilvl="7" w:tplc="14090003" w:tentative="1">
+      <w:start w:val="1"/>
+      <w:numFmt w:val="bullet"/>
+      <w:lvlText w:val="o"/>
+      <w:lvlJc w:val="left"/>
+      <w:pPr>
+        <w:ind w:left="5400" w:hanging="360"/>
+      </w:pPr>
+      <w:rPr>
+        <w:rFonts w:ascii="Courier New" w:hAnsi="Courier New" w:cs="Courier New" w:hint="default"/>
+      </w:rPr>
+    </w:lvl>
+    <w:lvl w:ilvl="8" w:tplc="14090005" w:tentative="1">
+      <w:start w:val="1"/>
+      <w:numFmt w:val="bullet"/>
+      <w:lvlText w:val=""/>
+      <w:lvlJc w:val="left"/>
+      <w:pPr>
+        <w:ind w:left="6120" w:hanging="360"/>
       </w:pPr>
       <w:rPr>
         <w:rFonts w:ascii="Wingdings" w:hAnsi="Wingdings" w:hint="default"/>
       </w:rPr>
     </w:lvl>
   </w:abstractNum>
-  <w:abstractNum w:abstractNumId="3" w15:restartNumberingAfterBreak="0">
+  <w:abstractNum w:abstractNumId="7" w15:restartNumberingAfterBreak="0">
     <w:nsid w:val="29236DD6"/>
     <w:multiLevelType w:val="hybridMultilevel"/>
     <w:tmpl w:val="F270601E"/>
@@ -3539,7 +4005,7 @@
       </w:rPr>
     </w:lvl>
   </w:abstractNum>
-  <w:abstractNum w:abstractNumId="4" w15:restartNumberingAfterBreak="0">
+  <w:abstractNum w:abstractNumId="8" w15:restartNumberingAfterBreak="0">
     <w:nsid w:val="2FB4588C"/>
     <w:multiLevelType w:val="hybridMultilevel"/>
     <w:tmpl w:val="6224831A"/>
@@ -3651,7 +4117,120 @@
       </w:rPr>
     </w:lvl>
   </w:abstractNum>
-  <w:abstractNum w:abstractNumId="5" w15:restartNumberingAfterBreak="0">
+  <w:abstractNum w:abstractNumId="9" w15:restartNumberingAfterBreak="0">
+    <w:nsid w:val="3D4542E1"/>
+    <w:multiLevelType w:val="hybridMultilevel"/>
+    <w:tmpl w:val="DC52E804"/>
+    <w:lvl w:ilvl="0" w:tplc="14090001">
+      <w:start w:val="1"/>
+      <w:numFmt w:val="bullet"/>
+      <w:lvlText w:val=""/>
+      <w:lvlJc w:val="left"/>
+      <w:pPr>
+        <w:ind w:left="720" w:hanging="360"/>
+      </w:pPr>
+      <w:rPr>
+        <w:rFonts w:ascii="Symbol" w:hAnsi="Symbol" w:hint="default"/>
+      </w:rPr>
+    </w:lvl>
+    <w:lvl w:ilvl="1" w:tplc="14090003" w:tentative="1">
+      <w:start w:val="1"/>
+      <w:numFmt w:val="bullet"/>
+      <w:lvlText w:val="o"/>
+      <w:lvlJc w:val="left"/>
+      <w:pPr>
+        <w:ind w:left="1440" w:hanging="360"/>
+      </w:pPr>
+      <w:rPr>
+        <w:rFonts w:ascii="Courier New" w:hAnsi="Courier New" w:cs="Courier New" w:hint="default"/>
+      </w:rPr>
+    </w:lvl>
+    <w:lvl w:ilvl="2" w:tplc="14090005" w:tentative="1">
+      <w:start w:val="1"/>
+      <w:numFmt w:val="bullet"/>
+      <w:lvlText w:val=""/>
+      <w:lvlJc w:val="left"/>
+      <w:pPr>
+        <w:ind w:left="2160" w:hanging="360"/>
+      </w:pPr>
+      <w:rPr>
+        <w:rFonts w:ascii="Wingdings" w:hAnsi="Wingdings" w:hint="default"/>
+      </w:rPr>
+    </w:lvl>
+    <w:lvl w:ilvl="3" w:tplc="14090001" w:tentative="1">
+      <w:start w:val="1"/>
+      <w:numFmt w:val="bullet"/>
+      <w:lvlText w:val=""/>
+      <w:lvlJc w:val="left"/>
+      <w:pPr>
+        <w:ind w:left="2880" w:hanging="360"/>
+      </w:pPr>
+      <w:rPr>
+        <w:rFonts w:ascii="Symbol" w:hAnsi="Symbol" w:hint="default"/>
+      </w:rPr>
+    </w:lvl>
+    <w:lvl w:ilvl="4" w:tplc="14090003" w:tentative="1">
+      <w:start w:val="1"/>
+      <w:numFmt w:val="bullet"/>
+      <w:lvlText w:val="o"/>
+      <w:lvlJc w:val="left"/>
+      <w:pPr>
+        <w:ind w:left="3600" w:hanging="360"/>
+      </w:pPr>
+      <w:rPr>
+        <w:rFonts w:ascii="Courier New" w:hAnsi="Courier New" w:cs="Courier New" w:hint="default"/>
+      </w:rPr>
+    </w:lvl>
+    <w:lvl w:ilvl="5" w:tplc="14090005" w:tentative="1">
+      <w:start w:val="1"/>
+      <w:numFmt w:val="bullet"/>
+      <w:lvlText w:val=""/>
+      <w:lvlJc w:val="left"/>
+      <w:pPr>
+        <w:ind w:left="4320" w:hanging="360"/>
+      </w:pPr>
+      <w:rPr>
+        <w:rFonts w:ascii="Wingdings" w:hAnsi="Wingdings" w:hint="default"/>
+      </w:rPr>
+    </w:lvl>
+    <w:lvl w:ilvl="6" w:tplc="14090001" w:tentative="1">
+      <w:start w:val="1"/>
+      <w:numFmt w:val="bullet"/>
+      <w:lvlText w:val=""/>
+      <w:lvlJc w:val="left"/>
+      <w:pPr>
+        <w:ind w:left="5040" w:hanging="360"/>
+      </w:pPr>
+      <w:rPr>
+        <w:rFonts w:ascii="Symbol" w:hAnsi="Symbol" w:hint="default"/>
+      </w:rPr>
+    </w:lvl>
+    <w:lvl w:ilvl="7" w:tplc="14090003" w:tentative="1">
+      <w:start w:val="1"/>
+      <w:numFmt w:val="bullet"/>
+      <w:lvlText w:val="o"/>
+      <w:lvlJc w:val="left"/>
+      <w:pPr>
+        <w:ind w:left="5760" w:hanging="360"/>
+      </w:pPr>
+      <w:rPr>
+        <w:rFonts w:ascii="Courier New" w:hAnsi="Courier New" w:cs="Courier New" w:hint="default"/>
+      </w:rPr>
+    </w:lvl>
+    <w:lvl w:ilvl="8" w:tplc="14090005" w:tentative="1">
+      <w:start w:val="1"/>
+      <w:numFmt w:val="bullet"/>
+      <w:lvlText w:val=""/>
+      <w:lvlJc w:val="left"/>
+      <w:pPr>
+        <w:ind w:left="6480" w:hanging="360"/>
+      </w:pPr>
+      <w:rPr>
+        <w:rFonts w:ascii="Wingdings" w:hAnsi="Wingdings" w:hint="default"/>
+      </w:rPr>
+    </w:lvl>
+  </w:abstractNum>
+  <w:abstractNum w:abstractNumId="10" w15:restartNumberingAfterBreak="0">
     <w:nsid w:val="49080D18"/>
     <w:multiLevelType w:val="hybridMultilevel"/>
     <w:tmpl w:val="2CF28CC0"/>
@@ -3764,7 +4343,7 @@
       </w:rPr>
     </w:lvl>
   </w:abstractNum>
-  <w:abstractNum w:abstractNumId="6" w15:restartNumberingAfterBreak="0">
+  <w:abstractNum w:abstractNumId="11" w15:restartNumberingAfterBreak="0">
     <w:nsid w:val="4994002B"/>
     <w:multiLevelType w:val="hybridMultilevel"/>
     <w:tmpl w:val="79AE8134"/>
@@ -3877,7 +4456,7 @@
       </w:rPr>
     </w:lvl>
   </w:abstractNum>
-  <w:abstractNum w:abstractNumId="7" w15:restartNumberingAfterBreak="0">
+  <w:abstractNum w:abstractNumId="12" w15:restartNumberingAfterBreak="0">
     <w:nsid w:val="4E6A756B"/>
     <w:multiLevelType w:val="hybridMultilevel"/>
     <w:tmpl w:val="220C7012"/>
@@ -3990,7 +4569,7 @@
       </w:rPr>
     </w:lvl>
   </w:abstractNum>
-  <w:abstractNum w:abstractNumId="8" w15:restartNumberingAfterBreak="0">
+  <w:abstractNum w:abstractNumId="13" w15:restartNumberingAfterBreak="0">
     <w:nsid w:val="569150DB"/>
     <w:multiLevelType w:val="hybridMultilevel"/>
     <w:tmpl w:val="AB569468"/>
@@ -4103,7 +4682,7 @@
       </w:rPr>
     </w:lvl>
   </w:abstractNum>
-  <w:abstractNum w:abstractNumId="9" w15:restartNumberingAfterBreak="0">
+  <w:abstractNum w:abstractNumId="14" w15:restartNumberingAfterBreak="0">
     <w:nsid w:val="60D106B4"/>
     <w:multiLevelType w:val="hybridMultilevel"/>
     <w:tmpl w:val="915AA156"/>
@@ -4218,7 +4797,348 @@
       </w:rPr>
     </w:lvl>
   </w:abstractNum>
-  <w:abstractNum w:abstractNumId="10" w15:restartNumberingAfterBreak="0">
+  <w:abstractNum w:abstractNumId="15" w15:restartNumberingAfterBreak="0">
+    <w:nsid w:val="6B2C55B6"/>
+    <w:multiLevelType w:val="hybridMultilevel"/>
+    <w:tmpl w:val="04268B64"/>
+    <w:lvl w:ilvl="0" w:tplc="14090001">
+      <w:start w:val="1"/>
+      <w:numFmt w:val="bullet"/>
+      <w:lvlText w:val=""/>
+      <w:lvlJc w:val="left"/>
+      <w:pPr>
+        <w:ind w:left="420" w:hanging="420"/>
+      </w:pPr>
+      <w:rPr>
+        <w:rFonts w:ascii="Symbol" w:hAnsi="Symbol" w:hint="default"/>
+      </w:rPr>
+    </w:lvl>
+    <w:lvl w:ilvl="1" w:tplc="04090003" w:tentative="1">
+      <w:start w:val="1"/>
+      <w:numFmt w:val="bullet"/>
+      <w:lvlText w:val=""/>
+      <w:lvlJc w:val="left"/>
+      <w:pPr>
+        <w:ind w:left="840" w:hanging="420"/>
+      </w:pPr>
+      <w:rPr>
+        <w:rFonts w:ascii="Wingdings" w:hAnsi="Wingdings" w:hint="default"/>
+      </w:rPr>
+    </w:lvl>
+    <w:lvl w:ilvl="2" w:tplc="04090005" w:tentative="1">
+      <w:start w:val="1"/>
+      <w:numFmt w:val="bullet"/>
+      <w:lvlText w:val=""/>
+      <w:lvlJc w:val="left"/>
+      <w:pPr>
+        <w:ind w:left="1260" w:hanging="420"/>
+      </w:pPr>
+      <w:rPr>
+        <w:rFonts w:ascii="Wingdings" w:hAnsi="Wingdings" w:hint="default"/>
+      </w:rPr>
+    </w:lvl>
+    <w:lvl w:ilvl="3" w:tplc="04090001" w:tentative="1">
+      <w:start w:val="1"/>
+      <w:numFmt w:val="bullet"/>
+      <w:lvlText w:val=""/>
+      <w:lvlJc w:val="left"/>
+      <w:pPr>
+        <w:ind w:left="1680" w:hanging="420"/>
+      </w:pPr>
+      <w:rPr>
+        <w:rFonts w:ascii="Wingdings" w:hAnsi="Wingdings" w:hint="default"/>
+      </w:rPr>
+    </w:lvl>
+    <w:lvl w:ilvl="4" w:tplc="04090003" w:tentative="1">
+      <w:start w:val="1"/>
+      <w:numFmt w:val="bullet"/>
+      <w:lvlText w:val=""/>
+      <w:lvlJc w:val="left"/>
+      <w:pPr>
+        <w:ind w:left="2100" w:hanging="420"/>
+      </w:pPr>
+      <w:rPr>
+        <w:rFonts w:ascii="Wingdings" w:hAnsi="Wingdings" w:hint="default"/>
+      </w:rPr>
+    </w:lvl>
+    <w:lvl w:ilvl="5" w:tplc="04090005" w:tentative="1">
+      <w:start w:val="1"/>
+      <w:numFmt w:val="bullet"/>
+      <w:lvlText w:val=""/>
+      <w:lvlJc w:val="left"/>
+      <w:pPr>
+        <w:ind w:left="2520" w:hanging="420"/>
+      </w:pPr>
+      <w:rPr>
+        <w:rFonts w:ascii="Wingdings" w:hAnsi="Wingdings" w:hint="default"/>
+      </w:rPr>
+    </w:lvl>
+    <w:lvl w:ilvl="6" w:tplc="04090001" w:tentative="1">
+      <w:start w:val="1"/>
+      <w:numFmt w:val="bullet"/>
+      <w:lvlText w:val=""/>
+      <w:lvlJc w:val="left"/>
+      <w:pPr>
+        <w:ind w:left="2940" w:hanging="420"/>
+      </w:pPr>
+      <w:rPr>
+        <w:rFonts w:ascii="Wingdings" w:hAnsi="Wingdings" w:hint="default"/>
+      </w:rPr>
+    </w:lvl>
+    <w:lvl w:ilvl="7" w:tplc="04090003" w:tentative="1">
+      <w:start w:val="1"/>
+      <w:numFmt w:val="bullet"/>
+      <w:lvlText w:val=""/>
+      <w:lvlJc w:val="left"/>
+      <w:pPr>
+        <w:ind w:left="3360" w:hanging="420"/>
+      </w:pPr>
+      <w:rPr>
+        <w:rFonts w:ascii="Wingdings" w:hAnsi="Wingdings" w:hint="default"/>
+      </w:rPr>
+    </w:lvl>
+    <w:lvl w:ilvl="8" w:tplc="04090005" w:tentative="1">
+      <w:start w:val="1"/>
+      <w:numFmt w:val="bullet"/>
+      <w:lvlText w:val=""/>
+      <w:lvlJc w:val="left"/>
+      <w:pPr>
+        <w:ind w:left="3780" w:hanging="420"/>
+      </w:pPr>
+      <w:rPr>
+        <w:rFonts w:ascii="Wingdings" w:hAnsi="Wingdings" w:hint="default"/>
+      </w:rPr>
+    </w:lvl>
+  </w:abstractNum>
+  <w:abstractNum w:abstractNumId="16" w15:restartNumberingAfterBreak="0">
+    <w:nsid w:val="6FA1436B"/>
+    <w:multiLevelType w:val="hybridMultilevel"/>
+    <w:tmpl w:val="4690920E"/>
+    <w:lvl w:ilvl="0" w:tplc="14090001">
+      <w:start w:val="1"/>
+      <w:numFmt w:val="bullet"/>
+      <w:lvlText w:val=""/>
+      <w:lvlJc w:val="left"/>
+      <w:pPr>
+        <w:ind w:left="420" w:hanging="420"/>
+      </w:pPr>
+      <w:rPr>
+        <w:rFonts w:ascii="Symbol" w:hAnsi="Symbol" w:hint="default"/>
+      </w:rPr>
+    </w:lvl>
+    <w:lvl w:ilvl="1" w:tplc="04090003" w:tentative="1">
+      <w:start w:val="1"/>
+      <w:numFmt w:val="bullet"/>
+      <w:lvlText w:val=""/>
+      <w:lvlJc w:val="left"/>
+      <w:pPr>
+        <w:ind w:left="840" w:hanging="420"/>
+      </w:pPr>
+      <w:rPr>
+        <w:rFonts w:ascii="Wingdings" w:hAnsi="Wingdings" w:hint="default"/>
+      </w:rPr>
+    </w:lvl>
+    <w:lvl w:ilvl="2" w:tplc="04090005" w:tentative="1">
+      <w:start w:val="1"/>
+      <w:numFmt w:val="bullet"/>
+      <w:lvlText w:val=""/>
+      <w:lvlJc w:val="left"/>
+      <w:pPr>
+        <w:ind w:left="1260" w:hanging="420"/>
+      </w:pPr>
+      <w:rPr>
+        <w:rFonts w:ascii="Wingdings" w:hAnsi="Wingdings" w:hint="default"/>
+      </w:rPr>
+    </w:lvl>
+    <w:lvl w:ilvl="3" w:tplc="04090001" w:tentative="1">
+      <w:start w:val="1"/>
+      <w:numFmt w:val="bullet"/>
+      <w:lvlText w:val=""/>
+      <w:lvlJc w:val="left"/>
+      <w:pPr>
+        <w:ind w:left="1680" w:hanging="420"/>
+      </w:pPr>
+      <w:rPr>
+        <w:rFonts w:ascii="Wingdings" w:hAnsi="Wingdings" w:hint="default"/>
+      </w:rPr>
+    </w:lvl>
+    <w:lvl w:ilvl="4" w:tplc="04090003" w:tentative="1">
+      <w:start w:val="1"/>
+      <w:numFmt w:val="bullet"/>
+      <w:lvlText w:val=""/>
+      <w:lvlJc w:val="left"/>
+      <w:pPr>
+        <w:ind w:left="2100" w:hanging="420"/>
+      </w:pPr>
+      <w:rPr>
+        <w:rFonts w:ascii="Wingdings" w:hAnsi="Wingdings" w:hint="default"/>
+      </w:rPr>
+    </w:lvl>
+    <w:lvl w:ilvl="5" w:tplc="04090005" w:tentative="1">
+      <w:start w:val="1"/>
+      <w:numFmt w:val="bullet"/>
+      <w:lvlText w:val=""/>
+      <w:lvlJc w:val="left"/>
+      <w:pPr>
+        <w:ind w:left="2520" w:hanging="420"/>
+      </w:pPr>
+      <w:rPr>
+        <w:rFonts w:ascii="Wingdings" w:hAnsi="Wingdings" w:hint="default"/>
+      </w:rPr>
+    </w:lvl>
+    <w:lvl w:ilvl="6" w:tplc="04090001" w:tentative="1">
+      <w:start w:val="1"/>
+      <w:numFmt w:val="bullet"/>
+      <w:lvlText w:val=""/>
+      <w:lvlJc w:val="left"/>
+      <w:pPr>
+        <w:ind w:left="2940" w:hanging="420"/>
+      </w:pPr>
+      <w:rPr>
+        <w:rFonts w:ascii="Wingdings" w:hAnsi="Wingdings" w:hint="default"/>
+      </w:rPr>
+    </w:lvl>
+    <w:lvl w:ilvl="7" w:tplc="04090003" w:tentative="1">
+      <w:start w:val="1"/>
+      <w:numFmt w:val="bullet"/>
+      <w:lvlText w:val=""/>
+      <w:lvlJc w:val="left"/>
+      <w:pPr>
+        <w:ind w:left="3360" w:hanging="420"/>
+      </w:pPr>
+      <w:rPr>
+        <w:rFonts w:ascii="Wingdings" w:hAnsi="Wingdings" w:hint="default"/>
+      </w:rPr>
+    </w:lvl>
+    <w:lvl w:ilvl="8" w:tplc="04090005" w:tentative="1">
+      <w:start w:val="1"/>
+      <w:numFmt w:val="bullet"/>
+      <w:lvlText w:val=""/>
+      <w:lvlJc w:val="left"/>
+      <w:pPr>
+        <w:ind w:left="3780" w:hanging="420"/>
+      </w:pPr>
+      <w:rPr>
+        <w:rFonts w:ascii="Wingdings" w:hAnsi="Wingdings" w:hint="default"/>
+      </w:rPr>
+    </w:lvl>
+  </w:abstractNum>
+  <w:abstractNum w:abstractNumId="17" w15:restartNumberingAfterBreak="0">
+    <w:nsid w:val="77084563"/>
+    <w:multiLevelType w:val="hybridMultilevel"/>
+    <w:tmpl w:val="E402D442"/>
+    <w:lvl w:ilvl="0" w:tplc="BE38193C">
+      <w:start w:val="1"/>
+      <w:numFmt w:val="bullet"/>
+      <w:lvlText w:val=""/>
+      <w:lvlJc w:val="left"/>
+      <w:pPr>
+        <w:ind w:left="720" w:hanging="360"/>
+      </w:pPr>
+      <w:rPr>
+        <w:rFonts w:ascii="Wingdings" w:hAnsi="Wingdings" w:hint="default"/>
+        <w:sz w:val="22"/>
+        <w:szCs w:val="22"/>
+      </w:rPr>
+    </w:lvl>
+    <w:lvl w:ilvl="1" w:tplc="14090003" w:tentative="1">
+      <w:start w:val="1"/>
+      <w:numFmt w:val="bullet"/>
+      <w:lvlText w:val="o"/>
+      <w:lvlJc w:val="left"/>
+      <w:pPr>
+        <w:ind w:left="1440" w:hanging="360"/>
+      </w:pPr>
+      <w:rPr>
+        <w:rFonts w:ascii="Courier New" w:hAnsi="Courier New" w:cs="Courier New" w:hint="default"/>
+      </w:rPr>
+    </w:lvl>
+    <w:lvl w:ilvl="2" w:tplc="14090005" w:tentative="1">
+      <w:start w:val="1"/>
+      <w:numFmt w:val="bullet"/>
+      <w:lvlText w:val=""/>
+      <w:lvlJc w:val="left"/>
+      <w:pPr>
+        <w:ind w:left="2160" w:hanging="360"/>
+      </w:pPr>
+      <w:rPr>
+        <w:rFonts w:ascii="Wingdings" w:hAnsi="Wingdings" w:hint="default"/>
+      </w:rPr>
+    </w:lvl>
+    <w:lvl w:ilvl="3" w:tplc="14090001" w:tentative="1">
+      <w:start w:val="1"/>
+      <w:numFmt w:val="bullet"/>
+      <w:lvlText w:val=""/>
+      <w:lvlJc w:val="left"/>
+      <w:pPr>
+        <w:ind w:left="2880" w:hanging="360"/>
+      </w:pPr>
+      <w:rPr>
+        <w:rFonts w:ascii="Symbol" w:hAnsi="Symbol" w:hint="default"/>
+      </w:rPr>
+    </w:lvl>
+    <w:lvl w:ilvl="4" w:tplc="14090003" w:tentative="1">
+      <w:start w:val="1"/>
+      <w:numFmt w:val="bullet"/>
+      <w:lvlText w:val="o"/>
+      <w:lvlJc w:val="left"/>
+      <w:pPr>
+        <w:ind w:left="3600" w:hanging="360"/>
+      </w:pPr>
+      <w:rPr>
+        <w:rFonts w:ascii="Courier New" w:hAnsi="Courier New" w:cs="Courier New" w:hint="default"/>
+      </w:rPr>
+    </w:lvl>
+    <w:lvl w:ilvl="5" w:tplc="14090005" w:tentative="1">
+      <w:start w:val="1"/>
+      <w:numFmt w:val="bullet"/>
+      <w:lvlText w:val=""/>
+      <w:lvlJc w:val="left"/>
+      <w:pPr>
+        <w:ind w:left="4320" w:hanging="360"/>
+      </w:pPr>
+      <w:rPr>
+        <w:rFonts w:ascii="Wingdings" w:hAnsi="Wingdings" w:hint="default"/>
+      </w:rPr>
+    </w:lvl>
+    <w:lvl w:ilvl="6" w:tplc="14090001" w:tentative="1">
+      <w:start w:val="1"/>
+      <w:numFmt w:val="bullet"/>
+      <w:lvlText w:val=""/>
+      <w:lvlJc w:val="left"/>
+      <w:pPr>
+        <w:ind w:left="5040" w:hanging="360"/>
+      </w:pPr>
+      <w:rPr>
+        <w:rFonts w:ascii="Symbol" w:hAnsi="Symbol" w:hint="default"/>
+      </w:rPr>
+    </w:lvl>
+    <w:lvl w:ilvl="7" w:tplc="14090003" w:tentative="1">
+      <w:start w:val="1"/>
+      <w:numFmt w:val="bullet"/>
+      <w:lvlText w:val="o"/>
+      <w:lvlJc w:val="left"/>
+      <w:pPr>
+        <w:ind w:left="5760" w:hanging="360"/>
+      </w:pPr>
+      <w:rPr>
+        <w:rFonts w:ascii="Courier New" w:hAnsi="Courier New" w:cs="Courier New" w:hint="default"/>
+      </w:rPr>
+    </w:lvl>
+    <w:lvl w:ilvl="8" w:tplc="14090005" w:tentative="1">
+      <w:start w:val="1"/>
+      <w:numFmt w:val="bullet"/>
+      <w:lvlText w:val=""/>
+      <w:lvlJc w:val="left"/>
+      <w:pPr>
+        <w:ind w:left="6480" w:hanging="360"/>
+      </w:pPr>
+      <w:rPr>
+        <w:rFonts w:ascii="Wingdings" w:hAnsi="Wingdings" w:hint="default"/>
+      </w:rPr>
+    </w:lvl>
+  </w:abstractNum>
+  <w:abstractNum w:abstractNumId="18" w15:restartNumberingAfterBreak="0">
     <w:nsid w:val="7C645363"/>
     <w:multiLevelType w:val="hybridMultilevel"/>
     <w:tmpl w:val="788052F6"/>
@@ -4332,37 +5252,61 @@
     </w:lvl>
   </w:abstractNum>
   <w:num w:numId="1">
+    <w:abstractNumId w:val="14"/>
+  </w:num>
+  <w:num w:numId="2">
+    <w:abstractNumId w:val="1"/>
+  </w:num>
+  <w:num w:numId="3">
+    <w:abstractNumId w:val="8"/>
+  </w:num>
+  <w:num w:numId="4">
+    <w:abstractNumId w:val="18"/>
+  </w:num>
+  <w:num w:numId="5">
+    <w:abstractNumId w:val="10"/>
+  </w:num>
+  <w:num w:numId="6">
+    <w:abstractNumId w:val="4"/>
+  </w:num>
+  <w:num w:numId="7">
+    <w:abstractNumId w:val="13"/>
+  </w:num>
+  <w:num w:numId="8">
+    <w:abstractNumId w:val="7"/>
+  </w:num>
+  <w:num w:numId="9">
+    <w:abstractNumId w:val="11"/>
+  </w:num>
+  <w:num w:numId="10">
+    <w:abstractNumId w:val="3"/>
+  </w:num>
+  <w:num w:numId="11">
+    <w:abstractNumId w:val="12"/>
+  </w:num>
+  <w:num w:numId="12">
+    <w:abstractNumId w:val="17"/>
+  </w:num>
+  <w:num w:numId="13">
+    <w:abstractNumId w:val="2"/>
+  </w:num>
+  <w:num w:numId="14">
     <w:abstractNumId w:val="9"/>
   </w:num>
-  <w:num w:numId="2">
+  <w:num w:numId="15">
+    <w:abstractNumId w:val="6"/>
+  </w:num>
+  <w:num w:numId="16">
     <w:abstractNumId w:val="0"/>
   </w:num>
-  <w:num w:numId="3">
-    <w:abstractNumId w:val="4"/>
+  <w:num w:numId="17">
+    <w:abstractNumId w:val="16"/>
   </w:num>
-  <w:num w:numId="4">
-    <w:abstractNumId w:val="10"/>
+  <w:num w:numId="18">
+    <w:abstractNumId w:val="15"/>
   </w:num>
-  <w:num w:numId="5">
+  <w:num w:numId="19">
     <w:abstractNumId w:val="5"/>
-  </w:num>
-  <w:num w:numId="6">
-    <w:abstractNumId w:val="2"/>
-  </w:num>
-  <w:num w:numId="7">
-    <w:abstractNumId w:val="8"/>
-  </w:num>
-  <w:num w:numId="8">
-    <w:abstractNumId w:val="3"/>
-  </w:num>
-  <w:num w:numId="9">
-    <w:abstractNumId w:val="6"/>
-  </w:num>
-  <w:num w:numId="10">
-    <w:abstractNumId w:val="1"/>
-  </w:num>
-  <w:num w:numId="11">
-    <w:abstractNumId w:val="7"/>
   </w:num>
   <w:numIdMacAtCleanup w:val="9"/>
 </w:numbering>
@@ -5191,7 +6135,7 @@
 </file>
 
 <file path=customXml/itemProps1.xml><?xml version="1.0" encoding="utf-8"?>
-<ds:datastoreItem xmlns:ds="http://schemas.openxmlformats.org/officeDocument/2006/customXml" ds:itemID="{A9956783-FF4D-496E-85F1-2EDBE2DD134D}">
+<ds:datastoreItem xmlns:ds="http://schemas.openxmlformats.org/officeDocument/2006/customXml" ds:itemID="{7DE49195-FDE8-49C1-BA02-6B77498CEDF4}">
   <ds:schemaRefs>
     <ds:schemaRef ds:uri="http://schemas.openxmlformats.org/officeDocument/2006/bibliography"/>
   </ds:schemaRefs>

</xml_diff>